<commit_message>
Added a missing note next to kCountResetResume constant. Removed duplicate constraints file. Updated constraints and input data clocking based on latest timing closure tests. Inverted AC coupling and DC coupling in documentation, to match reality.
</commit_message>
<xml_diff>
--- a/ip/Zmods/ZmodScopeController/docs/ZmodScopeController.docx
+++ b/ip/Zmods/ZmodScopeController/docs/ZmodScopeController.docx
@@ -190,7 +190,6 @@
             <w:pPr>
               <w:jc w:val="right"/>
             </w:pPr>
-            <w:proofErr w:type="gramStart"/>
             <w:r>
               <w:rPr>
                 <w:b/>
@@ -198,7 +197,6 @@
               </w:rPr>
               <w:t>Yes</w:t>
             </w:r>
-            <w:proofErr w:type="gramEnd"/>
             <w:r>
               <w:t xml:space="preserve"> for AD</w:t>
             </w:r>
@@ -229,15 +227,7 @@
               <w:t xml:space="preserve"> for he IP itself</w:t>
             </w:r>
             <w:r>
-              <w:t xml:space="preserve"> (it can be simulated using the design </w:t>
-            </w:r>
-            <w:proofErr w:type="spellStart"/>
-            <w:r>
-              <w:t>fies</w:t>
-            </w:r>
-            <w:proofErr w:type="spellEnd"/>
-            <w:r>
-              <w:t>)</w:t>
+              <w:t xml:space="preserve"> (it can be simulated using the design fies)</w:t>
             </w:r>
           </w:p>
         </w:tc>
@@ -252,13 +242,8 @@
             <w:vAlign w:val="center"/>
           </w:tcPr>
           <w:p>
-            <w:proofErr w:type="gramStart"/>
-            <w:r>
-              <w:t>Constraints</w:t>
-            </w:r>
-            <w:proofErr w:type="gramEnd"/>
-            <w:r>
-              <w:t xml:space="preserve"> file</w:t>
+            <w:r>
+              <w:t>Constraints file</w:t>
             </w:r>
           </w:p>
         </w:tc>
@@ -371,13 +356,8 @@
             <w:pPr>
               <w:jc w:val="right"/>
             </w:pPr>
-            <w:proofErr w:type="spellStart"/>
-            <w:r>
-              <w:t>Vivado</w:t>
-            </w:r>
-            <w:proofErr w:type="spellEnd"/>
-            <w:r>
-              <w:t>™ Design Suite 2019.1</w:t>
+            <w:r>
+              <w:t>Vivado™ Design Suite 2019.1</w:t>
             </w:r>
           </w:p>
         </w:tc>
@@ -406,13 +386,8 @@
             <w:pPr>
               <w:jc w:val="right"/>
             </w:pPr>
-            <w:proofErr w:type="spellStart"/>
-            <w:r>
-              <w:t>Vivado</w:t>
-            </w:r>
-            <w:proofErr w:type="spellEnd"/>
-            <w:r>
-              <w:t xml:space="preserve"> Synthesis 2019.1</w:t>
+            <w:r>
+              <w:t>Vivado Synthesis 2019.1</w:t>
             </w:r>
           </w:p>
         </w:tc>
@@ -430,283 +405,199 @@
         <w:t>user guide</w:t>
       </w:r>
       <w:r>
-        <w:t xml:space="preserve"> describes the </w:t>
-      </w:r>
-      <w:proofErr w:type="spellStart"/>
-      <w:r>
-        <w:t>Digilent</w:t>
-      </w:r>
-      <w:proofErr w:type="spellEnd"/>
-      <w:r>
-        <w:t xml:space="preserve"> </w:t>
-      </w:r>
-      <w:proofErr w:type="spellStart"/>
+        <w:t xml:space="preserve"> describes the Digilent </w:t>
+      </w:r>
       <w:r>
         <w:rPr>
           <w:b/>
           <w:bCs/>
         </w:rPr>
-        <w:t>Zmod</w:t>
-      </w:r>
-      <w:proofErr w:type="spellEnd"/>
+        <w:t xml:space="preserve">Zmod </w:t>
+      </w:r>
       <w:r>
         <w:rPr>
           <w:b/>
           <w:bCs/>
         </w:rPr>
-        <w:t xml:space="preserve"> </w:t>
+        <w:t>Scope</w:t>
       </w:r>
       <w:r>
         <w:rPr>
           <w:b/>
           <w:bCs/>
         </w:rPr>
+        <w:t xml:space="preserve"> Controller</w:t>
+      </w:r>
+      <w:r>
+        <w:t xml:space="preserve"> </w:t>
+      </w:r>
+      <w:r>
+        <w:t>Intellectual Property. Th</w:t>
+      </w:r>
+      <w:r>
+        <w:t>i</w:t>
+      </w:r>
+      <w:r>
+        <w:t xml:space="preserve">s IP interfaces directly </w:t>
+      </w:r>
+      <w:r>
+        <w:t>with</w:t>
+      </w:r>
+      <w:r>
+        <w:t xml:space="preserve"> one of</w:t>
+      </w:r>
+      <w:r>
+        <w:t xml:space="preserve"> the </w:t>
+      </w:r>
+      <w:r>
+        <w:t xml:space="preserve">Zmod </w:t>
+      </w:r>
+      <w:r>
         <w:t>Scope</w:t>
+      </w:r>
+      <w:r>
+        <w:t xml:space="preserve"> 1410 - 10</w:t>
+      </w:r>
+      <w:r>
+        <w:t>5</w:t>
+      </w:r>
+      <w:r>
+        <w:t xml:space="preserve">, Zmod </w:t>
+      </w:r>
+      <w:r>
+        <w:t>Scope</w:t>
+      </w:r>
+      <w:r>
+        <w:t xml:space="preserve"> </w:t>
+      </w:r>
+      <w:r>
+        <w:t xml:space="preserve">1010 - 40, Zmod </w:t>
+      </w:r>
+      <w:r>
+        <w:t>Scope</w:t>
+      </w:r>
+      <w:r>
+        <w:t xml:space="preserve"> </w:t>
+      </w:r>
+      <w:r>
+        <w:t xml:space="preserve">1010 - 125, Zmod </w:t>
+      </w:r>
+      <w:r>
+        <w:t>Scope</w:t>
+      </w:r>
+      <w:r>
+        <w:t xml:space="preserve"> </w:t>
+      </w:r>
+      <w:r>
+        <w:t xml:space="preserve">1210 – 40, Zmod </w:t>
+      </w:r>
+      <w:r>
+        <w:t>Scope</w:t>
+      </w:r>
+      <w:r>
+        <w:t xml:space="preserve"> </w:t>
+      </w:r>
+      <w:r>
+        <w:t xml:space="preserve">1210 – 125, Zmod </w:t>
+      </w:r>
+      <w:r>
+        <w:t>Scope</w:t>
+      </w:r>
+      <w:r>
+        <w:t xml:space="preserve"> </w:t>
+      </w:r>
+      <w:r>
+        <w:t>1410 - 40,</w:t>
+      </w:r>
+      <w:r>
+        <w:t xml:space="preserve"> or the </w:t>
+      </w:r>
+      <w:r>
+        <w:t xml:space="preserve">Zmod </w:t>
+      </w:r>
+      <w:r>
+        <w:t>Scope</w:t>
+      </w:r>
+      <w:r>
+        <w:t xml:space="preserve"> </w:t>
+      </w:r>
+      <w:r>
+        <w:t xml:space="preserve">1410 </w:t>
+      </w:r>
+      <w:r>
+        <w:t>–</w:t>
+      </w:r>
+      <w:r>
+        <w:t xml:space="preserve"> 125</w:t>
+      </w:r>
+      <w:r>
+        <w:t xml:space="preserve"> </w:t>
+      </w:r>
+      <w:r>
+        <w:t xml:space="preserve">configuring the gain and coupling select relays, </w:t>
+      </w:r>
+      <w:r>
+        <w:t xml:space="preserve">writing an initial configuration to the analog to digital converter </w:t>
+      </w:r>
+      <w:r>
+        <w:t xml:space="preserve">(ADC) </w:t>
+      </w:r>
+      <w:r>
+        <w:t>featured by th</w:t>
+      </w:r>
+      <w:r>
+        <w:t>e</w:t>
+      </w:r>
+      <w:r>
+        <w:t>s</w:t>
+      </w:r>
+      <w:r>
+        <w:t>e</w:t>
+      </w:r>
+      <w:r>
+        <w:t xml:space="preserve"> module</w:t>
+      </w:r>
+      <w:r>
+        <w:t>s</w:t>
+      </w:r>
+      <w:r>
+        <w:t xml:space="preserve">, demultiplexing the data received over the </w:t>
+      </w:r>
+      <w:r>
+        <w:t>ADC</w:t>
+      </w:r>
+      <w:r>
+        <w:t xml:space="preserve">’s parallel interface and forwarding it to the user logic. The </w:t>
       </w:r>
       <w:r>
         <w:rPr>
           <w:b/>
           <w:bCs/>
         </w:rPr>
-        <w:t xml:space="preserve"> Controller</w:t>
-      </w:r>
-      <w:r>
-        <w:t xml:space="preserve"> </w:t>
-      </w:r>
-      <w:r>
-        <w:t>Intellectual Property. Th</w:t>
-      </w:r>
-      <w:r>
-        <w:t>i</w:t>
-      </w:r>
-      <w:r>
-        <w:t xml:space="preserve">s IP interfaces directly </w:t>
-      </w:r>
-      <w:r>
-        <w:t>with</w:t>
-      </w:r>
-      <w:r>
-        <w:t xml:space="preserve"> one of</w:t>
-      </w:r>
-      <w:r>
-        <w:t xml:space="preserve"> the </w:t>
-      </w:r>
-      <w:proofErr w:type="spellStart"/>
-      <w:r>
-        <w:t>Zmod</w:t>
-      </w:r>
-      <w:proofErr w:type="spellEnd"/>
-      <w:r>
-        <w:t xml:space="preserve"> </w:t>
-      </w:r>
-      <w:r>
-        <w:t>Scope</w:t>
-      </w:r>
-      <w:r>
-        <w:t xml:space="preserve"> 1410 - 10</w:t>
-      </w:r>
-      <w:r>
-        <w:t>5</w:t>
-      </w:r>
-      <w:r>
-        <w:t xml:space="preserve">, </w:t>
-      </w:r>
-      <w:proofErr w:type="spellStart"/>
-      <w:r>
-        <w:t>Zmod</w:t>
-      </w:r>
-      <w:proofErr w:type="spellEnd"/>
-      <w:r>
-        <w:t xml:space="preserve"> </w:t>
-      </w:r>
-      <w:r>
-        <w:t>Scope</w:t>
-      </w:r>
-      <w:r>
-        <w:t xml:space="preserve"> </w:t>
-      </w:r>
-      <w:r>
-        <w:t xml:space="preserve">1010 - 40, </w:t>
-      </w:r>
-      <w:proofErr w:type="spellStart"/>
-      <w:r>
-        <w:t>Zmod</w:t>
-      </w:r>
-      <w:proofErr w:type="spellEnd"/>
-      <w:r>
-        <w:t xml:space="preserve"> </w:t>
-      </w:r>
-      <w:r>
-        <w:t>Scope</w:t>
-      </w:r>
-      <w:r>
-        <w:t xml:space="preserve"> </w:t>
-      </w:r>
-      <w:r>
-        <w:t xml:space="preserve">1010 - 125, </w:t>
-      </w:r>
-      <w:proofErr w:type="spellStart"/>
-      <w:r>
-        <w:t>Zmod</w:t>
-      </w:r>
-      <w:proofErr w:type="spellEnd"/>
-      <w:r>
-        <w:t xml:space="preserve"> </w:t>
-      </w:r>
-      <w:r>
-        <w:t>Scope</w:t>
-      </w:r>
-      <w:r>
-        <w:t xml:space="preserve"> </w:t>
-      </w:r>
-      <w:r>
-        <w:t xml:space="preserve">1210 – 40, </w:t>
-      </w:r>
-      <w:proofErr w:type="spellStart"/>
-      <w:r>
-        <w:t>Zmod</w:t>
-      </w:r>
-      <w:proofErr w:type="spellEnd"/>
-      <w:r>
-        <w:t xml:space="preserve"> </w:t>
-      </w:r>
-      <w:r>
-        <w:t>Scope</w:t>
-      </w:r>
-      <w:r>
-        <w:t xml:space="preserve"> </w:t>
-      </w:r>
-      <w:r>
-        <w:t xml:space="preserve">1210 – 125, </w:t>
-      </w:r>
-      <w:proofErr w:type="spellStart"/>
-      <w:r>
-        <w:t>Zmod</w:t>
-      </w:r>
-      <w:proofErr w:type="spellEnd"/>
-      <w:r>
-        <w:t xml:space="preserve"> </w:t>
-      </w:r>
-      <w:r>
-        <w:t>Scope</w:t>
-      </w:r>
-      <w:r>
-        <w:t xml:space="preserve"> </w:t>
-      </w:r>
-      <w:r>
-        <w:t>1410 - 40,</w:t>
-      </w:r>
-      <w:r>
-        <w:t xml:space="preserve"> or the </w:t>
-      </w:r>
-      <w:proofErr w:type="spellStart"/>
-      <w:r>
-        <w:t>Zmod</w:t>
-      </w:r>
-      <w:proofErr w:type="spellEnd"/>
-      <w:r>
-        <w:t xml:space="preserve"> </w:t>
-      </w:r>
-      <w:r>
-        <w:t>Scope</w:t>
-      </w:r>
-      <w:r>
-        <w:t xml:space="preserve"> </w:t>
-      </w:r>
-      <w:r>
-        <w:t xml:space="preserve">1410 </w:t>
-      </w:r>
-      <w:r>
-        <w:t>–</w:t>
-      </w:r>
-      <w:r>
-        <w:t xml:space="preserve"> 125</w:t>
-      </w:r>
-      <w:r>
-        <w:t xml:space="preserve"> </w:t>
-      </w:r>
-      <w:r>
-        <w:t xml:space="preserve">configuring the gain and coupling select relays, </w:t>
-      </w:r>
-      <w:r>
-        <w:t xml:space="preserve">writing an initial configuration to the analog to digital converter </w:t>
-      </w:r>
-      <w:r>
-        <w:t xml:space="preserve">(ADC) </w:t>
-      </w:r>
-      <w:r>
-        <w:t>featured by th</w:t>
-      </w:r>
-      <w:r>
-        <w:t>e</w:t>
-      </w:r>
-      <w:r>
-        <w:t>s</w:t>
-      </w:r>
-      <w:r>
-        <w:t>e</w:t>
-      </w:r>
-      <w:r>
-        <w:t xml:space="preserve"> module</w:t>
-      </w:r>
-      <w:r>
-        <w:t>s</w:t>
-      </w:r>
-      <w:r>
-        <w:t xml:space="preserve">, demultiplexing the data received over the </w:t>
-      </w:r>
-      <w:r>
-        <w:t>ADC</w:t>
-      </w:r>
-      <w:r>
-        <w:t xml:space="preserve">’s parallel interface and forwarding it to the user logic. The </w:t>
-      </w:r>
-      <w:proofErr w:type="spellStart"/>
+        <w:t xml:space="preserve">Zmod </w:t>
+      </w:r>
       <w:r>
         <w:rPr>
           <w:b/>
           <w:bCs/>
         </w:rPr>
-        <w:t>Zmod</w:t>
-      </w:r>
-      <w:proofErr w:type="spellEnd"/>
+        <w:t>Scope</w:t>
+      </w:r>
+      <w:r>
+        <w:t xml:space="preserve"> </w:t>
+      </w:r>
       <w:r>
         <w:rPr>
           <w:b/>
           <w:bCs/>
         </w:rPr>
-        <w:t xml:space="preserve"> </w:t>
-      </w:r>
-      <w:r>
-        <w:rPr>
-          <w:b/>
-          <w:bCs/>
-        </w:rPr>
-        <w:t>Scope</w:t>
-      </w:r>
-      <w:r>
-        <w:t xml:space="preserve"> </w:t>
-      </w:r>
-      <w:r>
-        <w:rPr>
-          <w:b/>
-          <w:bCs/>
-        </w:rPr>
         <w:t>Controller</w:t>
       </w:r>
       <w:r>
         <w:t xml:space="preserve"> is intended to be used as a stand-alone IP </w:t>
       </w:r>
       <w:r>
-        <w:t xml:space="preserve">(the </w:t>
-      </w:r>
-      <w:proofErr w:type="gramStart"/>
-      <w:r>
-        <w:t>stand alone</w:t>
-      </w:r>
-      <w:proofErr w:type="gramEnd"/>
-      <w:r>
-        <w:t xml:space="preserve"> mode) </w:t>
+        <w:t xml:space="preserve">(the stand alone mode) </w:t>
       </w:r>
       <w:r>
         <w:t xml:space="preserve">in projects that do not require processor interaction or it can be used in conjunction with </w:t>
@@ -772,124 +663,74 @@
       <w:r>
         <w:t xml:space="preserve">Initializes the hardware on the </w:t>
       </w:r>
-      <w:proofErr w:type="spellStart"/>
-      <w:r>
-        <w:t>Zmod</w:t>
-      </w:r>
-      <w:proofErr w:type="spellEnd"/>
+      <w:r>
+        <w:t xml:space="preserve">Zmod </w:t>
+      </w:r>
+      <w:r>
+        <w:t>Scope</w:t>
+      </w:r>
       <w:r>
         <w:t xml:space="preserve"> </w:t>
       </w:r>
       <w:r>
+        <w:t>1410 - 10</w:t>
+      </w:r>
+      <w:r>
+        <w:t>5</w:t>
+      </w:r>
+      <w:r>
+        <w:t xml:space="preserve">, Zmod </w:t>
+      </w:r>
+      <w:r>
         <w:t>Scope</w:t>
       </w:r>
       <w:r>
         <w:t xml:space="preserve"> </w:t>
       </w:r>
       <w:r>
-        <w:t>1410 - 10</w:t>
-      </w:r>
-      <w:r>
-        <w:t>5</w:t>
-      </w:r>
-      <w:r>
-        <w:t xml:space="preserve">, </w:t>
-      </w:r>
-      <w:proofErr w:type="spellStart"/>
-      <w:r>
-        <w:t>Zmod</w:t>
-      </w:r>
-      <w:proofErr w:type="spellEnd"/>
+        <w:t xml:space="preserve">1010 - 40, Zmod </w:t>
+      </w:r>
+      <w:r>
+        <w:t>Scope</w:t>
+      </w:r>
       <w:r>
         <w:t xml:space="preserve"> </w:t>
       </w:r>
       <w:r>
+        <w:t xml:space="preserve">1010 - 125, Zmod </w:t>
+      </w:r>
+      <w:r>
         <w:t>Scope</w:t>
       </w:r>
       <w:r>
         <w:t xml:space="preserve"> </w:t>
       </w:r>
       <w:r>
-        <w:t xml:space="preserve">1010 - 40, </w:t>
-      </w:r>
-      <w:proofErr w:type="spellStart"/>
-      <w:r>
-        <w:t>Zmod</w:t>
-      </w:r>
-      <w:proofErr w:type="spellEnd"/>
+        <w:t xml:space="preserve">1210 – 40, Zmod </w:t>
+      </w:r>
+      <w:r>
+        <w:t>Scope</w:t>
+      </w:r>
       <w:r>
         <w:t xml:space="preserve"> </w:t>
       </w:r>
       <w:r>
+        <w:t xml:space="preserve">1210 – 125, Zmod </w:t>
+      </w:r>
+      <w:r>
         <w:t>Scope</w:t>
       </w:r>
       <w:r>
         <w:t xml:space="preserve"> </w:t>
       </w:r>
       <w:r>
-        <w:t xml:space="preserve">1010 - 125, </w:t>
-      </w:r>
-      <w:proofErr w:type="spellStart"/>
-      <w:r>
-        <w:t>Zmod</w:t>
-      </w:r>
-      <w:proofErr w:type="spellEnd"/>
-      <w:r>
-        <w:t xml:space="preserve"> </w:t>
-      </w:r>
-      <w:r>
-        <w:t>Scope</w:t>
-      </w:r>
-      <w:r>
-        <w:t xml:space="preserve"> </w:t>
-      </w:r>
-      <w:r>
-        <w:t xml:space="preserve">1210 – 40, </w:t>
-      </w:r>
-      <w:proofErr w:type="spellStart"/>
-      <w:r>
-        <w:t>Zmod</w:t>
-      </w:r>
-      <w:proofErr w:type="spellEnd"/>
-      <w:r>
-        <w:t xml:space="preserve"> </w:t>
-      </w:r>
-      <w:r>
-        <w:t>Scope</w:t>
-      </w:r>
-      <w:r>
-        <w:t xml:space="preserve"> </w:t>
-      </w:r>
-      <w:r>
-        <w:t xml:space="preserve">1210 – 125, </w:t>
-      </w:r>
-      <w:proofErr w:type="spellStart"/>
-      <w:r>
-        <w:t>Zmod</w:t>
-      </w:r>
-      <w:proofErr w:type="spellEnd"/>
-      <w:r>
-        <w:t xml:space="preserve"> </w:t>
-      </w:r>
-      <w:r>
-        <w:t>Scope</w:t>
-      </w:r>
-      <w:r>
-        <w:t xml:space="preserve"> </w:t>
-      </w:r>
-      <w:r>
         <w:t>1410 - 40,</w:t>
       </w:r>
       <w:r>
         <w:t xml:space="preserve"> or the </w:t>
       </w:r>
-      <w:proofErr w:type="spellStart"/>
-      <w:r>
-        <w:t>Zmod</w:t>
-      </w:r>
-      <w:proofErr w:type="spellEnd"/>
-      <w:r>
-        <w:t xml:space="preserve"> </w:t>
+      <w:r>
+        <w:t xml:space="preserve">Zmod </w:t>
       </w:r>
       <w:r>
         <w:t>Scope</w:t>
@@ -939,15 +780,7 @@
         <w:t>outputted</w:t>
       </w:r>
       <w:r>
-        <w:t xml:space="preserve"> by the </w:t>
-      </w:r>
-      <w:proofErr w:type="spellStart"/>
-      <w:r>
-        <w:t>Zmod</w:t>
-      </w:r>
-      <w:proofErr w:type="spellEnd"/>
-      <w:r>
-        <w:t xml:space="preserve"> and exports two </w:t>
+        <w:t xml:space="preserve"> by the Zmod and exports two </w:t>
       </w:r>
       <w:r>
         <w:t>single data rate (</w:t>
@@ -985,15 +818,7 @@
         <w:t>by providing</w:t>
       </w:r>
       <w:r>
-        <w:t xml:space="preserve"> an optional </w:t>
-      </w:r>
-      <w:proofErr w:type="gramStart"/>
-      <w:r>
-        <w:t>upper level</w:t>
-      </w:r>
-      <w:proofErr w:type="gramEnd"/>
-      <w:r>
-        <w:t xml:space="preserve"> interface</w:t>
+        <w:t xml:space="preserve"> an optional upper level interface</w:t>
       </w:r>
       <w:r>
         <w:t xml:space="preserve"> that allows indirect access to the ADC’s SPI interface</w:t>
@@ -1027,15 +852,7 @@
         <w:jc w:val="both"/>
       </w:pPr>
       <w:r>
-        <w:t>Performs offset and gain calibration based on coefficients specified by the user/</w:t>
-      </w:r>
-      <w:proofErr w:type="gramStart"/>
-      <w:r>
-        <w:t>upper level</w:t>
-      </w:r>
-      <w:proofErr w:type="gramEnd"/>
-      <w:r>
-        <w:t xml:space="preserve"> IPs.</w:t>
+        <w:t>Performs offset and gain calibration based on coefficients specified by the user/upper level IPs.</w:t>
       </w:r>
     </w:p>
     <w:p>
@@ -1072,41 +889,25 @@
         <w:t>-</w:t>
       </w:r>
       <w:r>
-        <w:t xml:space="preserve">level communication with the </w:t>
-      </w:r>
-      <w:proofErr w:type="spellStart"/>
-      <w:r>
-        <w:t>Zmods</w:t>
-      </w:r>
-      <w:proofErr w:type="spellEnd"/>
+        <w:t xml:space="preserve">level communication with the Zmods </w:t>
+      </w:r>
+      <w:r>
+        <w:t>enumerated</w:t>
+      </w:r>
+      <w:r>
+        <w:t xml:space="preserve"> in chapter 1 (Introduction). The parallel DDR data interface used to communicate with the ADC can be configured to be</w:t>
+      </w:r>
       <w:r>
         <w:t xml:space="preserve"> </w:t>
       </w:r>
       <w:r>
-        <w:t>enumerated</w:t>
-      </w:r>
-      <w:r>
-        <w:t xml:space="preserve"> in chapter 1 (Introduction). The parallel DDR data interface used to communicate with the ADC can be configured to be</w:t>
+        <w:t>between</w:t>
       </w:r>
       <w:r>
         <w:t xml:space="preserve"> </w:t>
       </w:r>
       <w:r>
-        <w:t>between</w:t>
-      </w:r>
-      <w:r>
-        <w:t xml:space="preserve"> </w:t>
-      </w:r>
-      <w:r>
-        <w:t xml:space="preserve">10 to 16 </w:t>
-      </w:r>
-      <w:proofErr w:type="gramStart"/>
-      <w:r>
-        <w:t>bit</w:t>
-      </w:r>
-      <w:proofErr w:type="gramEnd"/>
-      <w:r>
-        <w:t xml:space="preserve"> wide</w:t>
+        <w:t>10 to 16 bit wide</w:t>
       </w:r>
       <w:r>
         <w:t xml:space="preserve">, while the sampling rate </w:t>
@@ -1129,198 +930,165 @@
       <w:r>
         <w:t xml:space="preserve">The </w:t>
       </w:r>
-      <w:proofErr w:type="spellStart"/>
       <w:r>
         <w:rPr>
           <w:b/>
           <w:bCs/>
         </w:rPr>
-        <w:t>Zmod</w:t>
-      </w:r>
-      <w:proofErr w:type="spellEnd"/>
+        <w:t xml:space="preserve">Zmod </w:t>
+      </w:r>
       <w:r>
         <w:rPr>
           <w:b/>
           <w:bCs/>
         </w:rPr>
-        <w:t xml:space="preserve"> </w:t>
+        <w:t>Scope</w:t>
       </w:r>
       <w:r>
         <w:rPr>
           <w:b/>
           <w:bCs/>
         </w:rPr>
+        <w:t xml:space="preserve"> Controller</w:t>
+      </w:r>
+      <w:r>
+        <w:t xml:space="preserve"> </w:t>
+      </w:r>
+      <w:r>
+        <w:t xml:space="preserve">further exports </w:t>
+      </w:r>
+      <w:r>
+        <w:t xml:space="preserve">to the user logic </w:t>
+      </w:r>
+      <w:r>
+        <w:t xml:space="preserve">two distinct SDR channels synchronized </w:t>
+      </w:r>
+      <w:r>
+        <w:t>in</w:t>
+      </w:r>
+      <w:r>
+        <w:t xml:space="preserve"> the </w:t>
+      </w:r>
+      <w:r>
+        <w:t xml:space="preserve">ADC </w:t>
+      </w:r>
+      <w:r>
+        <w:t>s</w:t>
+      </w:r>
+      <w:r>
+        <w:t>ampling clock</w:t>
+      </w:r>
+      <w:r>
+        <w:t xml:space="preserve"> domain. </w:t>
+      </w:r>
+      <w:r>
+        <w:t xml:space="preserve">The latency added on the data path by this IP is of 13 </w:t>
+      </w:r>
+      <w:r>
+        <w:t xml:space="preserve">sampling clock cycles </w:t>
+      </w:r>
+      <w:r>
+        <w:lastRenderedPageBreak/>
+        <w:t xml:space="preserve">+1 </w:t>
+      </w:r>
+      <w:r>
+        <w:t xml:space="preserve">sapling </w:t>
+      </w:r>
+      <w:r>
+        <w:t>clock cycle uncertainty. The value of the latency obtained is</w:t>
+      </w:r>
+      <w:r>
+        <w:t xml:space="preserve"> mostly caused by the FIFO used to synchronize the incoming samples in the sampling clock domain.</w:t>
+      </w:r>
+      <w:r>
+        <w:t xml:space="preserve"> The 1 </w:t>
+      </w:r>
+      <w:r>
+        <w:t>sa</w:t>
+      </w:r>
+      <w:r>
+        <w:t>m</w:t>
+      </w:r>
+      <w:r>
+        <w:t xml:space="preserve">pling </w:t>
+      </w:r>
+      <w:r>
+        <w:t>clock cycle uncertainty is also introduced by the FIFO [</w:t>
+      </w:r>
+      <w:r>
+        <w:t>1</w:t>
+      </w:r>
+      <w:r>
+        <w:t>].</w:t>
+      </w:r>
+    </w:p>
+    <w:p>
+      <w:pPr>
+        <w:ind w:firstLine="720"/>
+        <w:jc w:val="both"/>
+      </w:pPr>
+      <w:r>
+        <w:t xml:space="preserve">The Zmod </w:t>
+      </w:r>
+      <w:r>
         <w:t>Scope</w:t>
+      </w:r>
+      <w:r>
+        <w:t xml:space="preserve"> </w:t>
+      </w:r>
+      <w:r>
+        <w:t xml:space="preserve">synchronization </w:t>
+      </w:r>
+      <w:r>
+        <w:t xml:space="preserve">input </w:t>
+      </w:r>
+      <w:r>
+        <w:t>(</w:t>
+      </w:r>
+      <w:r>
+        <w:t>SYNC</w:t>
+      </w:r>
+      <w:r>
+        <w:t>)</w:t>
+      </w:r>
+      <w:r>
+        <w:t xml:space="preserve"> signal </w:t>
+      </w:r>
+      <w:r>
+        <w:t>is</w:t>
+      </w:r>
+      <w:r>
+        <w:t xml:space="preserve"> also generated by</w:t>
+      </w:r>
+      <w:r>
+        <w:t xml:space="preserve"> </w:t>
       </w:r>
       <w:r>
         <w:rPr>
           <w:b/>
           <w:bCs/>
         </w:rPr>
-        <w:t xml:space="preserve"> Controller</w:t>
-      </w:r>
-      <w:r>
-        <w:t xml:space="preserve"> </w:t>
-      </w:r>
-      <w:r>
-        <w:t xml:space="preserve">further exports </w:t>
-      </w:r>
-      <w:r>
-        <w:t xml:space="preserve">to the user logic </w:t>
-      </w:r>
-      <w:r>
-        <w:t xml:space="preserve">two distinct SDR channels synchronized </w:t>
-      </w:r>
-      <w:r>
-        <w:t>in</w:t>
-      </w:r>
-      <w:r>
-        <w:t xml:space="preserve"> the </w:t>
-      </w:r>
-      <w:r>
-        <w:t xml:space="preserve">ADC </w:t>
-      </w:r>
-      <w:r>
-        <w:t>s</w:t>
-      </w:r>
-      <w:r>
-        <w:t>ampling clock</w:t>
-      </w:r>
-      <w:r>
-        <w:t xml:space="preserve"> domain. </w:t>
-      </w:r>
-      <w:r>
-        <w:t xml:space="preserve">The latency added on the data path by this IP is of 13 </w:t>
-      </w:r>
-      <w:r>
-        <w:t xml:space="preserve">sampling clock cycles </w:t>
-      </w:r>
-      <w:r>
-        <w:lastRenderedPageBreak/>
-        <w:t xml:space="preserve">+1 </w:t>
-      </w:r>
-      <w:r>
-        <w:t xml:space="preserve">sapling </w:t>
-      </w:r>
-      <w:r>
-        <w:t>clock cycle uncertainty. The value of the latency obtained is</w:t>
-      </w:r>
-      <w:r>
-        <w:t xml:space="preserve"> mostly caused by the FIFO used to synchronize the incoming samples in the sampling clock domain.</w:t>
-      </w:r>
-      <w:r>
-        <w:t xml:space="preserve"> The 1 </w:t>
-      </w:r>
-      <w:r>
-        <w:t>sa</w:t>
-      </w:r>
-      <w:r>
-        <w:t>m</w:t>
-      </w:r>
-      <w:r>
-        <w:t xml:space="preserve">pling </w:t>
-      </w:r>
-      <w:r>
-        <w:t>clock cycle uncertainty is also introduced by the FIFO [</w:t>
-      </w:r>
-      <w:r>
-        <w:t>1</w:t>
-      </w:r>
-      <w:r>
-        <w:t>].</w:t>
-      </w:r>
-    </w:p>
-    <w:p>
-      <w:pPr>
-        <w:ind w:firstLine="720"/>
-        <w:jc w:val="both"/>
-      </w:pPr>
-      <w:r>
-        <w:t xml:space="preserve">The </w:t>
-      </w:r>
-      <w:proofErr w:type="spellStart"/>
-      <w:r>
-        <w:t>Zmod</w:t>
-      </w:r>
-      <w:proofErr w:type="spellEnd"/>
-      <w:r>
-        <w:t xml:space="preserve"> </w:t>
-      </w:r>
-      <w:r>
-        <w:t>Scope</w:t>
-      </w:r>
-      <w:r>
-        <w:t xml:space="preserve"> </w:t>
-      </w:r>
-      <w:r>
-        <w:t xml:space="preserve">synchronization </w:t>
-      </w:r>
-      <w:r>
-        <w:t xml:space="preserve">input </w:t>
-      </w:r>
-      <w:r>
-        <w:t>(</w:t>
-      </w:r>
-      <w:r>
-        <w:t>SYNC</w:t>
-      </w:r>
-      <w:r>
-        <w:t>)</w:t>
-      </w:r>
-      <w:r>
-        <w:t xml:space="preserve"> signal </w:t>
-      </w:r>
-      <w:r>
-        <w:t>is</w:t>
-      </w:r>
-      <w:r>
-        <w:t xml:space="preserve"> also generated by</w:t>
-      </w:r>
-      <w:r>
-        <w:t xml:space="preserve"> </w:t>
+        <w:t>the</w:t>
       </w:r>
       <w:r>
         <w:rPr>
           <w:b/>
           <w:bCs/>
         </w:rPr>
-        <w:t>the</w:t>
+        <w:t xml:space="preserve"> Zmod </w:t>
       </w:r>
       <w:r>
         <w:rPr>
           <w:b/>
           <w:bCs/>
         </w:rPr>
-        <w:t xml:space="preserve"> </w:t>
-      </w:r>
-      <w:proofErr w:type="spellStart"/>
+        <w:t>Scope</w:t>
+      </w:r>
       <w:r>
         <w:rPr>
           <w:b/>
           <w:bCs/>
         </w:rPr>
-        <w:t>Zmod</w:t>
-      </w:r>
-      <w:proofErr w:type="spellEnd"/>
-      <w:r>
-        <w:rPr>
-          <w:b/>
-          <w:bCs/>
-        </w:rPr>
-        <w:t xml:space="preserve"> </w:t>
-      </w:r>
-      <w:r>
-        <w:rPr>
-          <w:b/>
-          <w:bCs/>
-        </w:rPr>
-        <w:t>Scope</w:t>
-      </w:r>
-      <w:r>
-        <w:rPr>
-          <w:b/>
-          <w:bCs/>
-        </w:rPr>
         <w:t xml:space="preserve"> Controller</w:t>
       </w:r>
       <w:r>
@@ -1335,7 +1103,6 @@
       <w:r>
         <w:t xml:space="preserve"> (</w:t>
       </w:r>
-      <w:proofErr w:type="spellStart"/>
       <w:r>
         <w:rPr>
           <w:i/>
@@ -1343,7 +1110,6 @@
         </w:rPr>
         <w:t>ADC_InClk</w:t>
       </w:r>
-      <w:proofErr w:type="spellEnd"/>
       <w:r>
         <w:t>)</w:t>
       </w:r>
@@ -1377,7 +1143,6 @@
       <w:r>
         <w:t xml:space="preserve"> The relation between the input clock frequency (</w:t>
       </w:r>
-      <w:proofErr w:type="spellStart"/>
       <w:r>
         <w:rPr>
           <w:i/>
@@ -1393,14 +1158,12 @@
         </w:rPr>
         <w:t>ADC_InClk</w:t>
       </w:r>
-      <w:proofErr w:type="spellEnd"/>
       <w:r>
         <w:t xml:space="preserve">) and the sampling clock frequency </w:t>
       </w:r>
       <w:r>
         <w:t>(</w:t>
       </w:r>
-      <w:proofErr w:type="spellStart"/>
       <w:r>
         <w:rPr>
           <w:i/>
@@ -1416,14 +1179,12 @@
         </w:rPr>
         <w:t>sample</w:t>
       </w:r>
-      <w:proofErr w:type="spellEnd"/>
       <w:r>
         <w:t xml:space="preserve">) </w:t>
       </w:r>
       <w:r>
         <w:t xml:space="preserve">is determined by the </w:t>
       </w:r>
-      <w:proofErr w:type="spellStart"/>
       <w:r>
         <w:rPr>
           <w:i/>
@@ -1431,7 +1192,6 @@
         </w:rPr>
         <w:t>ADC_ClkDiv</w:t>
       </w:r>
-      <w:proofErr w:type="spellEnd"/>
       <w:r>
         <w:t xml:space="preserve"> parameter</w:t>
       </w:r>
@@ -1636,7 +1396,7 @@
           <v:shape id="_x0000_i1025" type="#_x0000_t75" style="width:453.6pt;height:220.75pt" o:ole="">
             <v:imagedata r:id="rId11" o:title=""/>
           </v:shape>
-          <o:OLEObject Type="Embed" ProgID="Visio.Drawing.11" ShapeID="_x0000_i1025" DrawAspect="Content" ObjectID="_1690297202" r:id="rId12"/>
+          <o:OLEObject Type="Embed" ProgID="Visio.Drawing.11" ShapeID="_x0000_i1025" DrawAspect="Content" ObjectID="_1709127587" r:id="rId12"/>
         </w:object>
       </w:r>
     </w:p>
@@ -1648,14 +1408,27 @@
       <w:r>
         <w:t xml:space="preserve">Figure </w:t>
       </w:r>
-      <w:fldSimple w:instr=" SEQ Figure \* ARABIC ">
-        <w:r>
-          <w:rPr>
-            <w:noProof/>
-          </w:rPr>
-          <w:t>1</w:t>
-        </w:r>
-      </w:fldSimple>
+      <w:r>
+        <w:fldChar w:fldCharType="begin"/>
+      </w:r>
+      <w:r>
+        <w:instrText xml:space="preserve"> SEQ Figure \* ARABIC </w:instrText>
+      </w:r>
+      <w:r>
+        <w:fldChar w:fldCharType="separate"/>
+      </w:r>
+      <w:r>
+        <w:rPr>
+          <w:noProof/>
+        </w:rPr>
+        <w:t>1</w:t>
+      </w:r>
+      <w:r>
+        <w:rPr>
+          <w:noProof/>
+        </w:rPr>
+        <w:fldChar w:fldCharType="end"/>
+      </w:r>
       <w:bookmarkEnd w:id="2"/>
       <w:r>
         <w:t xml:space="preserve">. </w:t>
@@ -2580,14 +2353,27 @@
       <w:r>
         <w:t xml:space="preserve">Figure </w:t>
       </w:r>
-      <w:fldSimple w:instr=" SEQ Figure \* ARABIC ">
-        <w:r>
-          <w:rPr>
-            <w:noProof/>
-          </w:rPr>
-          <w:t>2</w:t>
-        </w:r>
-      </w:fldSimple>
+      <w:r>
+        <w:fldChar w:fldCharType="begin"/>
+      </w:r>
+      <w:r>
+        <w:instrText xml:space="preserve"> SEQ Figure \* ARABIC </w:instrText>
+      </w:r>
+      <w:r>
+        <w:fldChar w:fldCharType="separate"/>
+      </w:r>
+      <w:r>
+        <w:rPr>
+          <w:noProof/>
+        </w:rPr>
+        <w:t>2</w:t>
+      </w:r>
+      <w:r>
+        <w:rPr>
+          <w:noProof/>
+        </w:rPr>
+        <w:fldChar w:fldCharType="end"/>
+      </w:r>
       <w:bookmarkEnd w:id="8"/>
       <w:r>
         <w:t>.</w:t>
@@ -9718,11 +9504,9 @@
         </w:rPr>
         <w:t xml:space="preserve">) that the </w:t>
       </w:r>
-      <w:proofErr w:type="spellStart"/>
       <w:r>
         <w:t>GainOffsetCalib</w:t>
       </w:r>
-      <w:proofErr w:type="spellEnd"/>
       <w:r>
         <w:rPr>
           <w:rFonts w:eastAsiaTheme="minorEastAsia"/>
@@ -9753,10 +9537,10 @@
       </w:pPr>
       <w:r>
         <w:object w:dxaOrig="6527" w:dyaOrig="2748" w14:anchorId="3E5B7F40">
-          <v:shape id="_x0000_i1026" type="#_x0000_t75" style="width:470.3pt;height:198.45pt" o:ole="">
+          <v:shape id="_x0000_i1026" type="#_x0000_t75" style="width:470.25pt;height:198.4pt" o:ole="">
             <v:imagedata r:id="rId15" o:title=""/>
           </v:shape>
-          <o:OLEObject Type="Embed" ProgID="Visio.Drawing.11" ShapeID="_x0000_i1026" DrawAspect="Content" ObjectID="_1690297203" r:id="rId16"/>
+          <o:OLEObject Type="Embed" ProgID="Visio.Drawing.11" ShapeID="_x0000_i1026" DrawAspect="Content" ObjectID="_1709127588" r:id="rId16"/>
         </w:object>
       </w:r>
     </w:p>
@@ -9768,14 +9552,27 @@
       <w:r>
         <w:t xml:space="preserve">Figure </w:t>
       </w:r>
-      <w:fldSimple w:instr=" SEQ Figure \* ARABIC ">
-        <w:r>
-          <w:rPr>
-            <w:noProof/>
-          </w:rPr>
-          <w:t>3</w:t>
-        </w:r>
-      </w:fldSimple>
+      <w:r>
+        <w:fldChar w:fldCharType="begin"/>
+      </w:r>
+      <w:r>
+        <w:instrText xml:space="preserve"> SEQ Figure \* ARABIC </w:instrText>
+      </w:r>
+      <w:r>
+        <w:fldChar w:fldCharType="separate"/>
+      </w:r>
+      <w:r>
+        <w:rPr>
+          <w:noProof/>
+        </w:rPr>
+        <w:t>3</w:t>
+      </w:r>
+      <w:r>
+        <w:rPr>
+          <w:noProof/>
+        </w:rPr>
+        <w:fldChar w:fldCharType="end"/>
+      </w:r>
       <w:bookmarkEnd w:id="12"/>
       <w:r>
         <w:rPr>
@@ -10065,25 +9862,7 @@
           <w:sz w:val="21"/>
           <w:szCs w:val="21"/>
         </w:rPr>
-        <w:t xml:space="preserve">level module. Since the data port of the Data interface is 32 </w:t>
-      </w:r>
-      <w:proofErr w:type="gramStart"/>
-      <w:r>
-        <w:rPr>
-          <w:rFonts w:ascii="Segoe UI" w:hAnsi="Segoe UI" w:cs="Segoe UI"/>
-          <w:sz w:val="21"/>
-          <w:szCs w:val="21"/>
-        </w:rPr>
-        <w:t>bit</w:t>
-      </w:r>
-      <w:proofErr w:type="gramEnd"/>
-      <w:r>
-        <w:rPr>
-          <w:rFonts w:ascii="Segoe UI" w:hAnsi="Segoe UI" w:cs="Segoe UI"/>
-          <w:sz w:val="21"/>
-          <w:szCs w:val="21"/>
-        </w:rPr>
-        <w:t xml:space="preserve"> wide, regardless of the ADC resolution (</w:t>
+        <w:t>level module. Since the data port of the Data interface is 32 bit wide, regardless of the ADC resolution (</w:t>
       </w:r>
       <w:r>
         <w:rPr>
@@ -11149,14 +10928,27 @@
       <w:r>
         <w:t xml:space="preserve">Figure </w:t>
       </w:r>
-      <w:fldSimple w:instr=" SEQ Figure \* ARABIC ">
-        <w:r>
-          <w:rPr>
-            <w:noProof/>
-          </w:rPr>
-          <w:t>4</w:t>
-        </w:r>
-      </w:fldSimple>
+      <w:r>
+        <w:fldChar w:fldCharType="begin"/>
+      </w:r>
+      <w:r>
+        <w:instrText xml:space="preserve"> SEQ Figure \* ARABIC </w:instrText>
+      </w:r>
+      <w:r>
+        <w:fldChar w:fldCharType="separate"/>
+      </w:r>
+      <w:r>
+        <w:rPr>
+          <w:noProof/>
+        </w:rPr>
+        <w:t>4</w:t>
+      </w:r>
+      <w:r>
+        <w:rPr>
+          <w:noProof/>
+        </w:rPr>
+        <w:fldChar w:fldCharType="end"/>
+      </w:r>
       <w:bookmarkEnd w:id="14"/>
       <w:r>
         <w:t>: Obtaining calibration p</w:t>
@@ -11739,30 +11531,44 @@
                 <w:rFonts w:eastAsia="Calibri" w:cs="Arial"/>
                 <w:szCs w:val="22"/>
               </w:rPr>
-              <w:t>AC coupling</w:t>
+              <w:t>D</w:t>
             </w:r>
             <w:r>
               <w:rPr>
                 <w:rFonts w:eastAsia="Calibri" w:cs="Arial"/>
                 <w:szCs w:val="22"/>
               </w:rPr>
-              <w:t>.</w:t>
-            </w:r>
-          </w:p>
-          <w:p>
+              <w:t>C coupling</w:t>
+            </w:r>
             <w:r>
               <w:rPr>
                 <w:rFonts w:eastAsia="Calibri" w:cs="Arial"/>
                 <w:szCs w:val="22"/>
               </w:rPr>
-              <w:t xml:space="preserve">• 0 = </w:t>
-            </w:r>
+              <w:t>.</w:t>
+            </w:r>
+          </w:p>
+          <w:p>
             <w:r>
               <w:rPr>
                 <w:rFonts w:eastAsia="Calibri" w:cs="Arial"/>
                 <w:szCs w:val="22"/>
               </w:rPr>
-              <w:t>DC coupling</w:t>
+              <w:t xml:space="preserve">• 0 = </w:t>
+            </w:r>
+            <w:r>
+              <w:rPr>
+                <w:rFonts w:eastAsia="Calibri" w:cs="Arial"/>
+                <w:szCs w:val="22"/>
+              </w:rPr>
+              <w:t>A</w:t>
+            </w:r>
+            <w:r>
+              <w:rPr>
+                <w:rFonts w:eastAsia="Calibri" w:cs="Arial"/>
+                <w:szCs w:val="22"/>
+              </w:rPr>
+              <w:t>C coupling</w:t>
             </w:r>
             <w:r>
               <w:rPr>
@@ -11875,30 +11681,44 @@
                 <w:rFonts w:eastAsia="Calibri" w:cs="Arial"/>
                 <w:szCs w:val="22"/>
               </w:rPr>
-              <w:t>AC coupling</w:t>
+              <w:t>D</w:t>
             </w:r>
             <w:r>
               <w:rPr>
                 <w:rFonts w:eastAsia="Calibri" w:cs="Arial"/>
                 <w:szCs w:val="22"/>
               </w:rPr>
-              <w:t>.</w:t>
-            </w:r>
-          </w:p>
-          <w:p>
+              <w:t>C coupling</w:t>
+            </w:r>
             <w:r>
               <w:rPr>
                 <w:rFonts w:eastAsia="Calibri" w:cs="Arial"/>
                 <w:szCs w:val="22"/>
               </w:rPr>
-              <w:t xml:space="preserve">• 0 = </w:t>
-            </w:r>
+              <w:t>.</w:t>
+            </w:r>
+          </w:p>
+          <w:p>
             <w:r>
               <w:rPr>
                 <w:rFonts w:eastAsia="Calibri" w:cs="Arial"/>
                 <w:szCs w:val="22"/>
               </w:rPr>
-              <w:t>DC coupling</w:t>
+              <w:t xml:space="preserve">• 0 = </w:t>
+            </w:r>
+            <w:r>
+              <w:rPr>
+                <w:rFonts w:eastAsia="Calibri" w:cs="Arial"/>
+                <w:szCs w:val="22"/>
+              </w:rPr>
+              <w:t>A</w:t>
+            </w:r>
+            <w:r>
+              <w:rPr>
+                <w:rFonts w:eastAsia="Calibri" w:cs="Arial"/>
+                <w:szCs w:val="22"/>
+              </w:rPr>
+              <w:t>C coupling</w:t>
             </w:r>
             <w:r>
               <w:rPr>
@@ -12608,47 +12428,75 @@
                 <w:rFonts w:eastAsia="Calibri" w:cs="Arial"/>
                 <w:szCs w:val="22"/>
               </w:rPr>
-              <w:t>AC coupling</w:t>
+              <w:t>D</w:t>
             </w:r>
             <w:r>
               <w:rPr>
                 <w:rFonts w:eastAsia="Calibri" w:cs="Arial"/>
                 <w:szCs w:val="22"/>
               </w:rPr>
-              <w:t xml:space="preserve"> (relay reset)</w:t>
+              <w:t>C coupling</w:t>
             </w:r>
             <w:r>
               <w:rPr>
                 <w:rFonts w:eastAsia="Calibri" w:cs="Arial"/>
                 <w:szCs w:val="22"/>
               </w:rPr>
-              <w:t>.</w:t>
-            </w:r>
-          </w:p>
-          <w:p>
-            <w:pPr>
-              <w:jc w:val="both"/>
-            </w:pPr>
+              <w:t xml:space="preserve"> (relay set)</w:t>
+            </w:r>
             <w:r>
               <w:rPr>
                 <w:rFonts w:eastAsia="Calibri" w:cs="Arial"/>
                 <w:szCs w:val="22"/>
               </w:rPr>
-              <w:t xml:space="preserve">• 0 = </w:t>
-            </w:r>
+              <w:t>.</w:t>
+            </w:r>
+          </w:p>
+          <w:p>
+            <w:pPr>
+              <w:jc w:val="both"/>
+            </w:pPr>
             <w:r>
               <w:rPr>
                 <w:rFonts w:eastAsia="Calibri" w:cs="Arial"/>
                 <w:szCs w:val="22"/>
               </w:rPr>
-              <w:t>DC coupling</w:t>
+              <w:t xml:space="preserve">• 0 = </w:t>
             </w:r>
             <w:r>
               <w:rPr>
                 <w:rFonts w:eastAsia="Calibri" w:cs="Arial"/>
                 <w:szCs w:val="22"/>
               </w:rPr>
-              <w:t xml:space="preserve"> (relay set)</w:t>
+              <w:t>A</w:t>
+            </w:r>
+            <w:r>
+              <w:rPr>
+                <w:rFonts w:eastAsia="Calibri" w:cs="Arial"/>
+                <w:szCs w:val="22"/>
+              </w:rPr>
+              <w:t>C coupling</w:t>
+            </w:r>
+            <w:r>
+              <w:rPr>
+                <w:rFonts w:eastAsia="Calibri" w:cs="Arial"/>
+                <w:szCs w:val="22"/>
+              </w:rPr>
+              <w:t xml:space="preserve"> (relay </w:t>
+            </w:r>
+            <w:r>
+              <w:rPr>
+                <w:rFonts w:eastAsia="Calibri" w:cs="Arial"/>
+                <w:szCs w:val="22"/>
+              </w:rPr>
+              <w:t>re</w:t>
+            </w:r>
+            <w:r>
+              <w:rPr>
+                <w:rFonts w:eastAsia="Calibri" w:cs="Arial"/>
+                <w:szCs w:val="22"/>
+              </w:rPr>
+              <w:t>set)</w:t>
             </w:r>
             <w:r>
               <w:rPr>
@@ -12755,33 +12603,61 @@
                 <w:rFonts w:eastAsia="Calibri" w:cs="Arial"/>
                 <w:szCs w:val="22"/>
               </w:rPr>
-              <w:t>AC coupling (relay reset)</w:t>
+              <w:t>D</w:t>
             </w:r>
             <w:r>
               <w:rPr>
                 <w:rFonts w:eastAsia="Calibri" w:cs="Arial"/>
                 <w:szCs w:val="22"/>
               </w:rPr>
-              <w:t>.</w:t>
-            </w:r>
-          </w:p>
-          <w:p>
-            <w:pPr>
-              <w:jc w:val="both"/>
-            </w:pPr>
+              <w:t>C coupling (relay set)</w:t>
+            </w:r>
             <w:r>
               <w:rPr>
                 <w:rFonts w:eastAsia="Calibri" w:cs="Arial"/>
                 <w:szCs w:val="22"/>
               </w:rPr>
-              <w:t xml:space="preserve">• 0 = </w:t>
-            </w:r>
+              <w:t>.</w:t>
+            </w:r>
+          </w:p>
+          <w:p>
+            <w:pPr>
+              <w:jc w:val="both"/>
+            </w:pPr>
             <w:r>
               <w:rPr>
                 <w:rFonts w:eastAsia="Calibri" w:cs="Arial"/>
                 <w:szCs w:val="22"/>
               </w:rPr>
-              <w:t>DC coupling (relay set)</w:t>
+              <w:t xml:space="preserve">• 0 = </w:t>
+            </w:r>
+            <w:r>
+              <w:rPr>
+                <w:rFonts w:eastAsia="Calibri" w:cs="Arial"/>
+                <w:szCs w:val="22"/>
+              </w:rPr>
+              <w:t>A</w:t>
+            </w:r>
+            <w:r>
+              <w:rPr>
+                <w:rFonts w:eastAsia="Calibri" w:cs="Arial"/>
+                <w:szCs w:val="22"/>
+              </w:rPr>
+              <w:t xml:space="preserve">C coupling (relay </w:t>
+            </w:r>
+            <w:r>
+              <w:rPr>
+                <w:rFonts w:eastAsia="Calibri" w:cs="Arial"/>
+                <w:szCs w:val="22"/>
+              </w:rPr>
+              <w:t>re</w:t>
+            </w:r>
+            <w:r>
+              <w:rPr>
+                <w:rFonts w:eastAsia="Calibri" w:cs="Arial"/>
+                <w:szCs w:val="22"/>
+              </w:rPr>
+              <w:t>set)</w:t>
             </w:r>
             <w:r>
               <w:rPr>
@@ -13183,33 +13059,61 @@
                 <w:rFonts w:eastAsia="Calibri" w:cs="Arial"/>
                 <w:szCs w:val="22"/>
               </w:rPr>
-              <w:t>AC coupling (relay reset)</w:t>
+              <w:t>D</w:t>
             </w:r>
             <w:r>
               <w:rPr>
                 <w:rFonts w:eastAsia="Calibri" w:cs="Arial"/>
                 <w:szCs w:val="22"/>
               </w:rPr>
-              <w:t>.</w:t>
-            </w:r>
-          </w:p>
-          <w:p>
-            <w:pPr>
-              <w:jc w:val="both"/>
-            </w:pPr>
+              <w:t>C coupling (relay set)</w:t>
+            </w:r>
             <w:r>
               <w:rPr>
                 <w:rFonts w:eastAsia="Calibri" w:cs="Arial"/>
                 <w:szCs w:val="22"/>
               </w:rPr>
-              <w:t xml:space="preserve">• 0 = </w:t>
-            </w:r>
+              <w:t>.</w:t>
+            </w:r>
+          </w:p>
+          <w:p>
+            <w:pPr>
+              <w:jc w:val="both"/>
+            </w:pPr>
             <w:r>
               <w:rPr>
                 <w:rFonts w:eastAsia="Calibri" w:cs="Arial"/>
                 <w:szCs w:val="22"/>
               </w:rPr>
-              <w:t>DC coupling (relay set)</w:t>
+              <w:t xml:space="preserve">• 0 = </w:t>
+            </w:r>
+            <w:r>
+              <w:rPr>
+                <w:rFonts w:eastAsia="Calibri" w:cs="Arial"/>
+                <w:szCs w:val="22"/>
+              </w:rPr>
+              <w:t>A</w:t>
+            </w:r>
+            <w:r>
+              <w:rPr>
+                <w:rFonts w:eastAsia="Calibri" w:cs="Arial"/>
+                <w:szCs w:val="22"/>
+              </w:rPr>
+              <w:t xml:space="preserve">C coupling (relay </w:t>
+            </w:r>
+            <w:r>
+              <w:rPr>
+                <w:rFonts w:eastAsia="Calibri" w:cs="Arial"/>
+                <w:szCs w:val="22"/>
+              </w:rPr>
+              <w:t>re</w:t>
+            </w:r>
+            <w:r>
+              <w:rPr>
+                <w:rFonts w:eastAsia="Calibri" w:cs="Arial"/>
+                <w:szCs w:val="22"/>
+              </w:rPr>
+              <w:t>set)</w:t>
             </w:r>
             <w:r>
               <w:rPr>
@@ -13334,33 +13238,61 @@
                 <w:rFonts w:eastAsia="Calibri" w:cs="Arial"/>
                 <w:szCs w:val="22"/>
               </w:rPr>
-              <w:t>AC coupling (relay reset)</w:t>
+              <w:t>D</w:t>
             </w:r>
             <w:r>
               <w:rPr>
                 <w:rFonts w:eastAsia="Calibri" w:cs="Arial"/>
                 <w:szCs w:val="22"/>
               </w:rPr>
-              <w:t>.</w:t>
-            </w:r>
-          </w:p>
-          <w:p>
-            <w:pPr>
-              <w:jc w:val="both"/>
-            </w:pPr>
+              <w:t>C coupling (relay set)</w:t>
+            </w:r>
             <w:r>
               <w:rPr>
                 <w:rFonts w:eastAsia="Calibri" w:cs="Arial"/>
                 <w:szCs w:val="22"/>
               </w:rPr>
-              <w:t xml:space="preserve">• 0 = </w:t>
-            </w:r>
+              <w:t>.</w:t>
+            </w:r>
+          </w:p>
+          <w:p>
+            <w:pPr>
+              <w:jc w:val="both"/>
+            </w:pPr>
             <w:r>
               <w:rPr>
                 <w:rFonts w:eastAsia="Calibri" w:cs="Arial"/>
                 <w:szCs w:val="22"/>
               </w:rPr>
-              <w:t>DC coupling (relay set)</w:t>
+              <w:t xml:space="preserve">• 0 = </w:t>
+            </w:r>
+            <w:r>
+              <w:rPr>
+                <w:rFonts w:eastAsia="Calibri" w:cs="Arial"/>
+                <w:szCs w:val="22"/>
+              </w:rPr>
+              <w:t>A</w:t>
+            </w:r>
+            <w:r>
+              <w:rPr>
+                <w:rFonts w:eastAsia="Calibri" w:cs="Arial"/>
+                <w:szCs w:val="22"/>
+              </w:rPr>
+              <w:t xml:space="preserve">C coupling (relay </w:t>
+            </w:r>
+            <w:r>
+              <w:rPr>
+                <w:rFonts w:eastAsia="Calibri" w:cs="Arial"/>
+                <w:szCs w:val="22"/>
+              </w:rPr>
+              <w:t>re</w:t>
+            </w:r>
+            <w:r>
+              <w:rPr>
+                <w:rFonts w:eastAsia="Calibri" w:cs="Arial"/>
+                <w:szCs w:val="22"/>
+              </w:rPr>
+              <w:t>set)</w:t>
             </w:r>
             <w:r>
               <w:rPr>
@@ -20464,33 +20396,47 @@
                 <w:rFonts w:eastAsia="Calibri" w:cs="Arial"/>
                 <w:szCs w:val="22"/>
               </w:rPr>
-              <w:t>AC coupling</w:t>
+              <w:t>D</w:t>
             </w:r>
             <w:r>
               <w:rPr>
                 <w:rFonts w:eastAsia="Calibri" w:cs="Arial"/>
                 <w:szCs w:val="22"/>
               </w:rPr>
-              <w:t>.</w:t>
-            </w:r>
-          </w:p>
-          <w:p>
-            <w:pPr>
-              <w:jc w:val="both"/>
-            </w:pPr>
+              <w:t>C coupling</w:t>
+            </w:r>
             <w:r>
               <w:rPr>
                 <w:rFonts w:eastAsia="Calibri" w:cs="Arial"/>
                 <w:szCs w:val="22"/>
               </w:rPr>
-              <w:t xml:space="preserve">• 0 = </w:t>
-            </w:r>
+              <w:t>.</w:t>
+            </w:r>
+          </w:p>
+          <w:p>
+            <w:pPr>
+              <w:jc w:val="both"/>
+            </w:pPr>
             <w:r>
               <w:rPr>
                 <w:rFonts w:eastAsia="Calibri" w:cs="Arial"/>
                 <w:szCs w:val="22"/>
               </w:rPr>
-              <w:t>DC coupling</w:t>
+              <w:t xml:space="preserve">• 0 = </w:t>
+            </w:r>
+            <w:r>
+              <w:rPr>
+                <w:rFonts w:eastAsia="Calibri" w:cs="Arial"/>
+                <w:szCs w:val="22"/>
+              </w:rPr>
+              <w:t>A</w:t>
+            </w:r>
+            <w:r>
+              <w:rPr>
+                <w:rFonts w:eastAsia="Calibri" w:cs="Arial"/>
+                <w:szCs w:val="22"/>
+              </w:rPr>
+              <w:t>C coupling</w:t>
             </w:r>
             <w:r>
               <w:rPr>
@@ -20602,33 +20548,47 @@
                 <w:rFonts w:eastAsia="Calibri" w:cs="Arial"/>
                 <w:szCs w:val="22"/>
               </w:rPr>
-              <w:t>AC coupling</w:t>
+              <w:t>D</w:t>
             </w:r>
             <w:r>
               <w:rPr>
                 <w:rFonts w:eastAsia="Calibri" w:cs="Arial"/>
                 <w:szCs w:val="22"/>
               </w:rPr>
-              <w:t>.</w:t>
-            </w:r>
-          </w:p>
-          <w:p>
-            <w:pPr>
-              <w:jc w:val="both"/>
-            </w:pPr>
+              <w:t>C coupling</w:t>
+            </w:r>
             <w:r>
               <w:rPr>
                 <w:rFonts w:eastAsia="Calibri" w:cs="Arial"/>
                 <w:szCs w:val="22"/>
               </w:rPr>
-              <w:t xml:space="preserve">• 0 = </w:t>
-            </w:r>
+              <w:t>.</w:t>
+            </w:r>
+          </w:p>
+          <w:p>
+            <w:pPr>
+              <w:jc w:val="both"/>
+            </w:pPr>
             <w:r>
               <w:rPr>
                 <w:rFonts w:eastAsia="Calibri" w:cs="Arial"/>
                 <w:szCs w:val="22"/>
               </w:rPr>
-              <w:t>DC coupling</w:t>
+              <w:t xml:space="preserve">• 0 = </w:t>
+            </w:r>
+            <w:r>
+              <w:rPr>
+                <w:rFonts w:eastAsia="Calibri" w:cs="Arial"/>
+                <w:szCs w:val="22"/>
+              </w:rPr>
+              <w:t>A</w:t>
+            </w:r>
+            <w:r>
+              <w:rPr>
+                <w:rFonts w:eastAsia="Calibri" w:cs="Arial"/>
+                <w:szCs w:val="22"/>
+              </w:rPr>
+              <w:t>C coupling</w:t>
             </w:r>
             <w:r>
               <w:rPr>
@@ -21711,14 +21671,27 @@
       <w:r>
         <w:t xml:space="preserve">Figure </w:t>
       </w:r>
-      <w:fldSimple w:instr=" SEQ Figure \* ARABIC ">
-        <w:r>
-          <w:rPr>
-            <w:noProof/>
-          </w:rPr>
-          <w:t>5</w:t>
-        </w:r>
-      </w:fldSimple>
+      <w:r>
+        <w:fldChar w:fldCharType="begin"/>
+      </w:r>
+      <w:r>
+        <w:instrText xml:space="preserve"> SEQ Figure \* ARABIC </w:instrText>
+      </w:r>
+      <w:r>
+        <w:fldChar w:fldCharType="separate"/>
+      </w:r>
+      <w:r>
+        <w:rPr>
+          <w:noProof/>
+        </w:rPr>
+        <w:t>5</w:t>
+      </w:r>
+      <w:r>
+        <w:rPr>
+          <w:noProof/>
+        </w:rPr>
+        <w:fldChar w:fldCharType="end"/>
+      </w:r>
       <w:r>
         <w:t xml:space="preserve">: Zmod </w:t>
       </w:r>
@@ -22307,7 +22280,6 @@
             <w:r>
               <w:t>be asserted for at least 2*</w:t>
             </w:r>
-            <w:proofErr w:type="spellStart"/>
             <w:r>
               <w:rPr>
                 <w:i/>
@@ -22323,7 +22295,6 @@
               </w:rPr>
               <w:t>slowest</w:t>
             </w:r>
-            <w:proofErr w:type="spellEnd"/>
             <w:r>
               <w:rPr>
                 <w:bCs/>
@@ -24104,30 +24075,44 @@
                 <w:rFonts w:eastAsia="Calibri" w:cs="Arial"/>
                 <w:szCs w:val="22"/>
               </w:rPr>
-              <w:t>AC coupling</w:t>
+              <w:t>D</w:t>
             </w:r>
             <w:r>
               <w:rPr>
                 <w:rFonts w:eastAsia="Calibri" w:cs="Arial"/>
                 <w:szCs w:val="22"/>
               </w:rPr>
-              <w:t>.</w:t>
-            </w:r>
-          </w:p>
-          <w:p>
+              <w:t>C coupling</w:t>
+            </w:r>
             <w:r>
               <w:rPr>
                 <w:rFonts w:eastAsia="Calibri" w:cs="Arial"/>
                 <w:szCs w:val="22"/>
               </w:rPr>
-              <w:t xml:space="preserve">• 0 = </w:t>
-            </w:r>
+              <w:t>.</w:t>
+            </w:r>
+          </w:p>
+          <w:p>
             <w:r>
               <w:rPr>
                 <w:rFonts w:eastAsia="Calibri" w:cs="Arial"/>
                 <w:szCs w:val="22"/>
               </w:rPr>
-              <w:t>DC coupling</w:t>
+              <w:t xml:space="preserve">• 0 = </w:t>
+            </w:r>
+            <w:r>
+              <w:rPr>
+                <w:rFonts w:eastAsia="Calibri" w:cs="Arial"/>
+                <w:szCs w:val="22"/>
+              </w:rPr>
+              <w:t>A</w:t>
+            </w:r>
+            <w:r>
+              <w:rPr>
+                <w:rFonts w:eastAsia="Calibri" w:cs="Arial"/>
+                <w:szCs w:val="22"/>
+              </w:rPr>
+              <w:t>C coupling</w:t>
             </w:r>
             <w:r>
               <w:rPr>
@@ -24258,30 +24243,44 @@
                 <w:rFonts w:eastAsia="Calibri" w:cs="Arial"/>
                 <w:szCs w:val="22"/>
               </w:rPr>
-              <w:t>AC coupling</w:t>
+              <w:t>D</w:t>
             </w:r>
             <w:r>
               <w:rPr>
                 <w:rFonts w:eastAsia="Calibri" w:cs="Arial"/>
                 <w:szCs w:val="22"/>
               </w:rPr>
-              <w:t>.</w:t>
-            </w:r>
-          </w:p>
-          <w:p>
+              <w:t>C coupling</w:t>
+            </w:r>
             <w:r>
               <w:rPr>
                 <w:rFonts w:eastAsia="Calibri" w:cs="Arial"/>
                 <w:szCs w:val="22"/>
               </w:rPr>
-              <w:t xml:space="preserve">• 0 = </w:t>
-            </w:r>
+              <w:t>.</w:t>
+            </w:r>
+          </w:p>
+          <w:p>
             <w:r>
               <w:rPr>
                 <w:rFonts w:eastAsia="Calibri" w:cs="Arial"/>
                 <w:szCs w:val="22"/>
               </w:rPr>
-              <w:t>DC coupling</w:t>
+              <w:t xml:space="preserve">• 0 = </w:t>
+            </w:r>
+            <w:r>
+              <w:rPr>
+                <w:rFonts w:eastAsia="Calibri" w:cs="Arial"/>
+                <w:szCs w:val="22"/>
+              </w:rPr>
+              <w:t>A</w:t>
+            </w:r>
+            <w:r>
+              <w:rPr>
+                <w:rFonts w:eastAsia="Calibri" w:cs="Arial"/>
+                <w:szCs w:val="22"/>
+              </w:rPr>
+              <w:t>C coupling</w:t>
             </w:r>
             <w:r>
               <w:rPr>
@@ -27029,15 +27028,7 @@
         <w:fldChar w:fldCharType="end"/>
       </w:r>
       <w:r>
-        <w:t xml:space="preserve"> details how </w:t>
-      </w:r>
-      <w:proofErr w:type="spellStart"/>
-      <w:r>
-        <w:t>kZmodID</w:t>
-      </w:r>
-      <w:proofErr w:type="spellEnd"/>
-      <w:r>
-        <w:t xml:space="preserve"> should be configured.</w:t>
+        <w:t xml:space="preserve"> details how kZmodID should be configured.</w:t>
       </w:r>
     </w:p>
     <w:p>
@@ -27051,14 +27042,27 @@
       <w:r>
         <w:t xml:space="preserve">Table </w:t>
       </w:r>
-      <w:fldSimple w:instr=" SEQ Table \* ARABIC ">
-        <w:r>
-          <w:rPr>
-            <w:noProof/>
-          </w:rPr>
-          <w:t>13</w:t>
-        </w:r>
-      </w:fldSimple>
+      <w:r>
+        <w:fldChar w:fldCharType="begin"/>
+      </w:r>
+      <w:r>
+        <w:instrText xml:space="preserve"> SEQ Table \* ARABIC </w:instrText>
+      </w:r>
+      <w:r>
+        <w:fldChar w:fldCharType="separate"/>
+      </w:r>
+      <w:r>
+        <w:rPr>
+          <w:noProof/>
+        </w:rPr>
+        <w:t>13</w:t>
+      </w:r>
+      <w:r>
+        <w:rPr>
+          <w:noProof/>
+        </w:rPr>
+        <w:fldChar w:fldCharType="end"/>
+      </w:r>
       <w:bookmarkEnd w:id="20"/>
       <w:r>
         <w:t>: kZmodID configuration</w:t>
@@ -28169,25 +28173,7 @@
               <w:sz w:val="14"/>
               <w:szCs w:val="14"/>
             </w:rPr>
-            <w:t xml:space="preserve">Copyright </w:t>
-          </w:r>
-          <w:proofErr w:type="spellStart"/>
-          <w:r>
-            <w:rPr>
-              <w:color w:val="000000" w:themeColor="text1"/>
-              <w:sz w:val="14"/>
-              <w:szCs w:val="14"/>
-            </w:rPr>
-            <w:t>Digilent</w:t>
-          </w:r>
-          <w:proofErr w:type="spellEnd"/>
-          <w:r>
-            <w:rPr>
-              <w:color w:val="000000" w:themeColor="text1"/>
-              <w:sz w:val="14"/>
-              <w:szCs w:val="14"/>
-            </w:rPr>
-            <w:t>, Inc. All rights reserved.</w:t>
+            <w:t>Copyright Digilent, Inc. All rights reserved.</w:t>
           </w:r>
         </w:p>
         <w:p>
@@ -28264,16 +28250,31 @@
             </w:rPr>
             <w:t xml:space="preserve"> of </w:t>
           </w:r>
-          <w:fldSimple w:instr=" NUMPAGES  \* Arabic  \* MERGEFORMAT ">
-            <w:r>
-              <w:rPr>
-                <w:b/>
-                <w:noProof/>
-                <w:sz w:val="20"/>
-              </w:rPr>
-              <w:t>5</w:t>
-            </w:r>
-          </w:fldSimple>
+          <w:r>
+            <w:fldChar w:fldCharType="begin"/>
+          </w:r>
+          <w:r>
+            <w:instrText xml:space="preserve"> NUMPAGES  \* Arabic  \* MERGEFORMAT </w:instrText>
+          </w:r>
+          <w:r>
+            <w:fldChar w:fldCharType="separate"/>
+          </w:r>
+          <w:r>
+            <w:rPr>
+              <w:b/>
+              <w:noProof/>
+              <w:sz w:val="20"/>
+            </w:rPr>
+            <w:t>5</w:t>
+          </w:r>
+          <w:r>
+            <w:rPr>
+              <w:b/>
+              <w:noProof/>
+              <w:sz w:val="20"/>
+            </w:rPr>
+            <w:fldChar w:fldCharType="end"/>
+          </w:r>
         </w:p>
       </w:tc>
     </w:tr>
@@ -28358,25 +28359,7 @@
               <w:sz w:val="14"/>
               <w:szCs w:val="14"/>
             </w:rPr>
-            <w:t xml:space="preserve">Copyright </w:t>
-          </w:r>
-          <w:proofErr w:type="spellStart"/>
-          <w:r>
-            <w:rPr>
-              <w:color w:val="00532C" w:themeColor="accent3" w:themeShade="BF"/>
-              <w:sz w:val="14"/>
-              <w:szCs w:val="14"/>
-            </w:rPr>
-            <w:t>Digilent</w:t>
-          </w:r>
-          <w:proofErr w:type="spellEnd"/>
-          <w:r>
-            <w:rPr>
-              <w:color w:val="00532C" w:themeColor="accent3" w:themeShade="BF"/>
-              <w:sz w:val="14"/>
-              <w:szCs w:val="14"/>
-            </w:rPr>
-            <w:t>, Inc. All rights reserved.</w:t>
+            <w:t>Copyright Digilent, Inc. All rights reserved.</w:t>
           </w:r>
         </w:p>
         <w:p>
@@ -28454,16 +28437,31 @@
             </w:rPr>
             <w:t xml:space="preserve"> of </w:t>
           </w:r>
-          <w:fldSimple w:instr=" NUMPAGES  \* Arabic  \* MERGEFORMAT ">
-            <w:r>
-              <w:rPr>
-                <w:b/>
-                <w:noProof/>
-                <w:sz w:val="20"/>
-              </w:rPr>
-              <w:t>5</w:t>
-            </w:r>
-          </w:fldSimple>
+          <w:r>
+            <w:fldChar w:fldCharType="begin"/>
+          </w:r>
+          <w:r>
+            <w:instrText xml:space="preserve"> NUMPAGES  \* Arabic  \* MERGEFORMAT </w:instrText>
+          </w:r>
+          <w:r>
+            <w:fldChar w:fldCharType="separate"/>
+          </w:r>
+          <w:r>
+            <w:rPr>
+              <w:b/>
+              <w:noProof/>
+              <w:sz w:val="20"/>
+            </w:rPr>
+            <w:t>5</w:t>
+          </w:r>
+          <w:r>
+            <w:rPr>
+              <w:b/>
+              <w:noProof/>
+              <w:sz w:val="20"/>
+            </w:rPr>
+            <w:fldChar w:fldCharType="end"/>
+          </w:r>
         </w:p>
       </w:tc>
     </w:tr>
@@ -28538,19 +28536,11 @@
               <w:b/>
             </w:rPr>
           </w:pPr>
-          <w:proofErr w:type="spellStart"/>
           <w:r>
             <w:rPr>
               <w:b/>
             </w:rPr>
-            <w:t>Zmod</w:t>
-          </w:r>
-          <w:proofErr w:type="spellEnd"/>
-          <w:r>
-            <w:rPr>
-              <w:b/>
-            </w:rPr>
-            <w:t xml:space="preserve"> </w:t>
+            <w:t xml:space="preserve">Zmod </w:t>
           </w:r>
           <w:r>
             <w:rPr>
@@ -28793,13 +28783,8 @@
           <w:pPr>
             <w:pStyle w:val="Title"/>
           </w:pPr>
-          <w:proofErr w:type="spellStart"/>
           <w:r>
-            <w:t>Zmod</w:t>
-          </w:r>
-          <w:proofErr w:type="spellEnd"/>
-          <w:r>
-            <w:t xml:space="preserve"> </w:t>
+            <w:t xml:space="preserve">Zmod </w:t>
           </w:r>
           <w:r>
             <w:t>Scope</w:t>
@@ -28828,7 +28813,7 @@
             <w:rPr>
               <w:noProof/>
             </w:rPr>
-            <w:t>August 12, 2021</w:t>
+            <w:t>March 18, 2022</w:t>
           </w:r>
           <w:r>
             <w:fldChar w:fldCharType="end"/>
@@ -32725,25 +32710,9 @@
 </file>
 
 <file path=customXml/item1.xml><?xml version="1.0" encoding="utf-8"?>
-<b:Sources xmlns:b="http://schemas.openxmlformats.org/officeDocument/2006/bibliography" xmlns="http://schemas.openxmlformats.org/officeDocument/2006/bibliography" SelectedStyle="\APA.XSL" StyleName="APA">
-  <b:Source>
-    <b:Tag>Xil</b:Tag>
-    <b:SourceType>DocumentFromInternetSite</b:SourceType>
-    <b:Guid>{69EA2205-0071-4627-A8F5-C7E9FE216D75}</b:Guid>
-    <b:Title>UG470</b:Title>
-    <b:URL>http://www.xilinx.com/support/documentation/user_guides/ug470_7Series_Config.pdf</b:URL>
-    <b:Author>
-      <b:Author>
-        <b:NameList>
-          <b:Person>
-            <b:Last>Xilinx</b:Last>
-          </b:Person>
-        </b:NameList>
-      </b:Author>
-    </b:Author>
-    <b:RefOrder>1</b:RefOrder>
-  </b:Source>
-</b:Sources>
+<p:properties xmlns:p="http://schemas.microsoft.com/office/2006/metadata/properties" xmlns:xsi="http://www.w3.org/2001/XMLSchema-instance" xmlns:pc="http://schemas.microsoft.com/office/infopath/2007/PartnerControls">
+  <documentManagement/>
+</p:properties>
 </file>
 
 <file path=customXml/item2.xml><?xml version="1.0" encoding="utf-8"?>
@@ -32952,9 +32921,25 @@
 </file>
 
 <file path=customXml/item3.xml><?xml version="1.0" encoding="utf-8"?>
-<p:properties xmlns:p="http://schemas.microsoft.com/office/2006/metadata/properties" xmlns:xsi="http://www.w3.org/2001/XMLSchema-instance" xmlns:pc="http://schemas.microsoft.com/office/infopath/2007/PartnerControls">
-  <documentManagement/>
-</p:properties>
+<b:Sources xmlns:b="http://schemas.openxmlformats.org/officeDocument/2006/bibliography" xmlns="http://schemas.openxmlformats.org/officeDocument/2006/bibliography" SelectedStyle="\APA.XSL" StyleName="APA">
+  <b:Source>
+    <b:Tag>Xil</b:Tag>
+    <b:SourceType>DocumentFromInternetSite</b:SourceType>
+    <b:Guid>{69EA2205-0071-4627-A8F5-C7E9FE216D75}</b:Guid>
+    <b:Title>UG470</b:Title>
+    <b:URL>http://www.xilinx.com/support/documentation/user_guides/ug470_7Series_Config.pdf</b:URL>
+    <b:Author>
+      <b:Author>
+        <b:NameList>
+          <b:Person>
+            <b:Last>Xilinx</b:Last>
+          </b:Person>
+        </b:NameList>
+      </b:Author>
+    </b:Author>
+    <b:RefOrder>1</b:RefOrder>
+  </b:Source>
+</b:Sources>
 </file>
 
 <file path=customXml/item4.xml><?xml version="1.0" encoding="utf-8"?>
@@ -32967,9 +32952,10 @@
 </file>
 
 <file path=customXml/itemProps1.xml><?xml version="1.0" encoding="utf-8"?>
-<ds:datastoreItem xmlns:ds="http://schemas.openxmlformats.org/officeDocument/2006/customXml" ds:itemID="{E0D91643-95AB-4F98-90EE-DA89B3C4E99C}">
+<ds:datastoreItem xmlns:ds="http://schemas.openxmlformats.org/officeDocument/2006/customXml" ds:itemID="{8652AA00-E1D6-4880-A57B-D6D49C0CA365}">
   <ds:schemaRefs>
-    <ds:schemaRef ds:uri="http://schemas.openxmlformats.org/officeDocument/2006/bibliography"/>
+    <ds:schemaRef ds:uri="http://schemas.microsoft.com/office/2006/metadata/properties"/>
+    <ds:schemaRef ds:uri="http://schemas.microsoft.com/office/infopath/2007/PartnerControls"/>
   </ds:schemaRefs>
 </ds:datastoreItem>
 </file>
@@ -32994,10 +32980,9 @@
 </file>
 
 <file path=customXml/itemProps3.xml><?xml version="1.0" encoding="utf-8"?>
-<ds:datastoreItem xmlns:ds="http://schemas.openxmlformats.org/officeDocument/2006/customXml" ds:itemID="{8652AA00-E1D6-4880-A57B-D6D49C0CA365}">
+<ds:datastoreItem xmlns:ds="http://schemas.openxmlformats.org/officeDocument/2006/customXml" ds:itemID="{E0D91643-95AB-4F98-90EE-DA89B3C4E99C}">
   <ds:schemaRefs>
-    <ds:schemaRef ds:uri="http://schemas.microsoft.com/office/2006/metadata/properties"/>
-    <ds:schemaRef ds:uri="http://schemas.microsoft.com/office/infopath/2007/PartnerControls"/>
+    <ds:schemaRef ds:uri="http://schemas.openxmlformats.org/officeDocument/2006/bibliography"/>
   </ds:schemaRefs>
 </ds:datastoreItem>
 </file>

</xml_diff>

<commit_message>
Add note to scope controller manual about the calibration module's lack of support for non-twos complement data formats
</commit_message>
<xml_diff>
--- a/ip/Zmods/ZmodScopeController/docs/ZmodScopeController.docx
+++ b/ip/Zmods/ZmodScopeController/docs/ZmodScopeController.docx
@@ -1627,7 +1627,7 @@
           <v:shape id="_x0000_i1025" type="#_x0000_t75" style="width:453.6pt;height:220.75pt" o:ole="">
             <v:imagedata r:id="rId11" o:title=""/>
           </v:shape>
-          <o:OLEObject Type="Embed" ProgID="Visio.Drawing.11" ShapeID="_x0000_i1025" DrawAspect="Content" ObjectID="_1721129243" r:id="rId12"/>
+          <o:OLEObject Type="Embed" ProgID="Visio.Drawing.11" ShapeID="_x0000_i1025" DrawAspect="Content" ObjectID="_1721196192" r:id="rId12"/>
         </w:object>
       </w:r>
     </w:p>
@@ -8435,7 +8435,23 @@
           <w:sz w:val="24"/>
           <w:szCs w:val="22"/>
         </w:rPr>
-        <w:t xml:space="preserve">were </w:t>
+        <w:t>w</w:t>
+      </w:r>
+      <w:r>
+        <w:rPr>
+          <w:rFonts w:eastAsiaTheme="minorEastAsia"/>
+          <w:sz w:val="24"/>
+          <w:szCs w:val="22"/>
+        </w:rPr>
+        <w:t>h</w:t>
+      </w:r>
+      <w:r>
+        <w:rPr>
+          <w:rFonts w:eastAsiaTheme="minorEastAsia"/>
+          <w:sz w:val="24"/>
+          <w:szCs w:val="22"/>
+        </w:rPr>
+        <w:t xml:space="preserve">ere </w:t>
       </w:r>
       <w:proofErr w:type="spellStart"/>
       <w:r>
@@ -10441,10 +10457,10 @@
       </w:pPr>
       <w:r>
         <w:object w:dxaOrig="6527" w:dyaOrig="2748" w14:anchorId="3E5B7F40">
-          <v:shape id="_x0000_i1026" type="#_x0000_t75" style="width:470.25pt;height:198.4pt" o:ole="">
+          <v:shape id="_x0000_i1026" type="#_x0000_t75" style="width:470.05pt;height:198.35pt" o:ole="">
             <v:imagedata r:id="rId15" o:title=""/>
           </v:shape>
-          <o:OLEObject Type="Embed" ProgID="Visio.Drawing.11" ShapeID="_x0000_i1026" DrawAspect="Content" ObjectID="_1721129244" r:id="rId16"/>
+          <o:OLEObject Type="Embed" ProgID="Visio.Drawing.11" ShapeID="_x0000_i1026" DrawAspect="Content" ObjectID="_1721196193" r:id="rId16"/>
         </w:object>
       </w:r>
     </w:p>
@@ -10470,6 +10486,80 @@
           <w:noProof/>
         </w:rPr>
         <w:t>: Calibration process</w:t>
+      </w:r>
+    </w:p>
+    <w:p>
+      <w:pPr>
+        <w:ind w:firstLine="720"/>
+        <w:contextualSpacing/>
+        <w:jc w:val="both"/>
+        <w:rPr>
+          <w:rFonts w:eastAsiaTheme="minorEastAsia"/>
+        </w:rPr>
+      </w:pPr>
+      <w:r>
+        <w:rPr>
+          <w:rFonts w:eastAsiaTheme="minorEastAsia"/>
+        </w:rPr>
+        <w:t xml:space="preserve">It should be noted that the ADC calibration module only supports twos complement data format. If other formats </w:t>
+      </w:r>
+      <w:r>
+        <w:rPr>
+          <w:rFonts w:eastAsiaTheme="minorEastAsia"/>
+        </w:rPr>
+        <w:t xml:space="preserve">supported by the ADC part on the </w:t>
+      </w:r>
+      <w:proofErr w:type="spellStart"/>
+      <w:r>
+        <w:rPr>
+          <w:rFonts w:eastAsiaTheme="minorEastAsia"/>
+        </w:rPr>
+        <w:t>Zmod</w:t>
+      </w:r>
+      <w:proofErr w:type="spellEnd"/>
+      <w:r>
+        <w:rPr>
+          <w:rFonts w:eastAsiaTheme="minorEastAsia"/>
+        </w:rPr>
+        <w:t xml:space="preserve"> Scope are used, </w:t>
+      </w:r>
+      <w:proofErr w:type="spellStart"/>
+      <w:r>
+        <w:rPr>
+          <w:rFonts w:eastAsiaTheme="minorEastAsia"/>
+        </w:rPr>
+        <w:t>cTestMode</w:t>
+      </w:r>
+      <w:proofErr w:type="spellEnd"/>
+      <w:r>
+        <w:rPr>
+          <w:rFonts w:eastAsiaTheme="minorEastAsia"/>
+        </w:rPr>
+        <w:t xml:space="preserve"> should be asserted to bypass calibration, and </w:t>
+      </w:r>
+      <w:r>
+        <w:rPr>
+          <w:rFonts w:eastAsiaTheme="minorEastAsia"/>
+        </w:rPr>
+        <w:t xml:space="preserve">a calibration process appropriate for the data format </w:t>
+      </w:r>
+      <w:r>
+        <w:rPr>
+          <w:rFonts w:eastAsiaTheme="minorEastAsia"/>
+        </w:rPr>
+        <w:t xml:space="preserve">should be </w:t>
+      </w:r>
+      <w:r>
+        <w:rPr>
+          <w:rFonts w:eastAsiaTheme="minorEastAsia"/>
+        </w:rPr>
+        <w:t>applied</w:t>
+      </w:r>
+      <w:r>
+        <w:rPr>
+          <w:rFonts w:eastAsiaTheme="minorEastAsia"/>
+        </w:rPr>
+        <w:t xml:space="preserve"> during postprocessing in user software.</w:t>
       </w:r>
     </w:p>
     <w:p>
@@ -10927,7 +11017,24 @@
           <w:sz w:val="21"/>
           <w:szCs w:val="21"/>
         </w:rPr>
-        <w:t>level module. Since the data port of the Data interface is 32 bit wide, regardless of the ADC resolution (</w:t>
+        <w:lastRenderedPageBreak/>
+        <w:t xml:space="preserve">level module. Since the data port of the Data interface is 32 </w:t>
+      </w:r>
+      <w:r>
+        <w:rPr>
+          <w:rFonts w:ascii="Segoe UI" w:hAnsi="Segoe UI" w:cs="Segoe UI"/>
+          <w:sz w:val="21"/>
+          <w:szCs w:val="21"/>
+        </w:rPr>
+        <w:t>bits</w:t>
+      </w:r>
+      <w:r>
+        <w:rPr>
+          <w:rFonts w:ascii="Segoe UI" w:hAnsi="Segoe UI" w:cs="Segoe UI"/>
+          <w:sz w:val="21"/>
+          <w:szCs w:val="21"/>
+        </w:rPr>
+        <w:t xml:space="preserve"> wide, regardless of the ADC resolution (</w:t>
       </w:r>
       <w:proofErr w:type="spellStart"/>
       <w:r>
@@ -11015,7 +11122,6 @@
         <w:rPr>
           <w:noProof/>
         </w:rPr>
-        <w:lastRenderedPageBreak/>
         <mc:AlternateContent>
           <mc:Choice Requires="wps">
             <w:drawing>
@@ -12535,6 +12641,7 @@
                 <w:i/>
                 <w:iCs/>
               </w:rPr>
+              <w:lastRenderedPageBreak/>
               <w:t>kCh1Couplin</w:t>
             </w:r>
             <w:r>
@@ -12702,7 +12809,6 @@
                 <w:i/>
                 <w:iCs/>
               </w:rPr>
-              <w:lastRenderedPageBreak/>
               <w:t>kCh2Couplin</w:t>
             </w:r>
             <w:r>
@@ -13979,6 +14085,7 @@
                 <w:i/>
                 <w:iCs/>
               </w:rPr>
+              <w:lastRenderedPageBreak/>
               <w:t>sCh2GainConfig</w:t>
             </w:r>
           </w:p>
@@ -14282,7 +14389,6 @@
                 <w:i/>
                 <w:iCs/>
               </w:rPr>
-              <w:lastRenderedPageBreak/>
               <w:t>sCh</w:t>
             </w:r>
             <w:r>
@@ -15099,6 +15205,7 @@
                 <w:i/>
                 <w:iCs/>
               </w:rPr>
+              <w:lastRenderedPageBreak/>
               <w:t>sCh1CouplingL</w:t>
             </w:r>
           </w:p>
@@ -15363,7 +15470,6 @@
                 <w:i/>
                 <w:iCs/>
               </w:rPr>
-              <w:lastRenderedPageBreak/>
               <w:t>sCh1GainH</w:t>
             </w:r>
           </w:p>
@@ -16312,6 +16418,7 @@
                 <w:i/>
                 <w:iCs/>
               </w:rPr>
+              <w:lastRenderedPageBreak/>
               <w:t>kCommandWidth</w:t>
             </w:r>
             <w:proofErr w:type="spellEnd"/>
@@ -16628,7 +16735,6 @@
                 <w:i/>
                 <w:iCs/>
               </w:rPr>
-              <w:lastRenderedPageBreak/>
               <w:t>asRst_n</w:t>
             </w:r>
             <w:proofErr w:type="spellEnd"/>
@@ -17833,6 +17939,7 @@
           </w:tcPr>
           <w:p>
             <w:r>
+              <w:lastRenderedPageBreak/>
               <w:t xml:space="preserve">31             </w:t>
             </w:r>
             <w:r>
@@ -18162,7 +18269,6 @@
           </w:tcPr>
           <w:p>
             <w:r>
-              <w:lastRenderedPageBreak/>
               <w:t>22-21</w:t>
             </w:r>
           </w:p>
@@ -18997,6 +19103,7 @@
         <w:rPr>
           <w:b/>
         </w:rPr>
+        <w:lastRenderedPageBreak/>
         <w:t>Power modes:</w:t>
       </w:r>
       <w:r>
@@ -19036,7 +19143,6 @@
         <w:pStyle w:val="Heading2"/>
       </w:pPr>
       <w:r>
-        <w:lastRenderedPageBreak/>
         <w:tab/>
       </w:r>
       <w:bookmarkStart w:id="17" w:name="_Ref56697216"/>
@@ -20711,6 +20817,7 @@
                 <w:i/>
                 <w:iCs/>
               </w:rPr>
+              <w:lastRenderedPageBreak/>
               <w:t>sDone</w:t>
             </w:r>
             <w:proofErr w:type="spellEnd"/>
@@ -20809,7 +20916,6 @@
                 <w:i/>
                 <w:iCs/>
               </w:rPr>
-              <w:lastRenderedPageBreak/>
               <w:t>s</w:t>
             </w:r>
             <w:r>
@@ -21675,6 +21781,7 @@
                 <w:i/>
                 <w:iCs/>
               </w:rPr>
+              <w:lastRenderedPageBreak/>
               <w:t>k</w:t>
             </w:r>
             <w:r>
@@ -21767,7 +21874,6 @@
                 <w:i/>
                 <w:iCs/>
               </w:rPr>
-              <w:lastRenderedPageBreak/>
               <w:t>kExtSyncEn</w:t>
             </w:r>
             <w:proofErr w:type="spellEnd"/>
@@ -22754,6 +22860,7 @@
                 <w:i/>
                 <w:iCs/>
               </w:rPr>
+              <w:lastRenderedPageBreak/>
               <w:t>kCh1HgMultCoefStatic[17:0]</w:t>
             </w:r>
           </w:p>
@@ -22871,7 +22978,6 @@
                 <w:i/>
                 <w:iCs/>
               </w:rPr>
-              <w:lastRenderedPageBreak/>
               <w:t>kCh1HgAddCoefStatic[17:0]</w:t>
             </w:r>
           </w:p>
@@ -31090,7 +31196,7 @@
             <w:rPr>
               <w:noProof/>
             </w:rPr>
-            <w:t>August 4, 2022</w:t>
+            <w:t>August 5, 2022</w:t>
           </w:r>
           <w:r>
             <w:fldChar w:fldCharType="end"/>
@@ -35108,21 +35214,28 @@
 </file>
 
 <file path=customXml/item1.xml><?xml version="1.0" encoding="utf-8"?>
-<?mso-contentType ?>
-<FormTemplates xmlns="http://schemas.microsoft.com/sharepoint/v3/contenttype/forms">
-  <Display>DocumentLibraryForm</Display>
-  <Edit>DocumentLibraryForm</Edit>
-  <New>DocumentLibraryForm</New>
-</FormTemplates>
+<b:Sources xmlns:b="http://schemas.openxmlformats.org/officeDocument/2006/bibliography" xmlns="http://schemas.openxmlformats.org/officeDocument/2006/bibliography" SelectedStyle="\APA.XSL" StyleName="APA">
+  <b:Source>
+    <b:Tag>Xil</b:Tag>
+    <b:SourceType>DocumentFromInternetSite</b:SourceType>
+    <b:Guid>{69EA2205-0071-4627-A8F5-C7E9FE216D75}</b:Guid>
+    <b:Title>UG470</b:Title>
+    <b:URL>http://www.xilinx.com/support/documentation/user_guides/ug470_7Series_Config.pdf</b:URL>
+    <b:Author>
+      <b:Author>
+        <b:NameList>
+          <b:Person>
+            <b:Last>Xilinx</b:Last>
+          </b:Person>
+        </b:NameList>
+      </b:Author>
+    </b:Author>
+    <b:RefOrder>1</b:RefOrder>
+  </b:Source>
+</b:Sources>
 </file>
 
 <file path=customXml/item2.xml><?xml version="1.0" encoding="utf-8"?>
-<p:properties xmlns:p="http://schemas.microsoft.com/office/2006/metadata/properties" xmlns:xsi="http://www.w3.org/2001/XMLSchema-instance" xmlns:pc="http://schemas.microsoft.com/office/infopath/2007/PartnerControls">
-  <documentManagement/>
-</p:properties>
-</file>
-
-<file path=customXml/item3.xml><?xml version="1.0" encoding="utf-8"?>
 <ct:contentTypeSchema xmlns:ct="http://schemas.microsoft.com/office/2006/metadata/contentType" xmlns:ma="http://schemas.microsoft.com/office/2006/metadata/properties/metaAttributes" ct:_="" ma:_="" ma:contentTypeName="Document" ma:contentTypeID="0x0101003E7E7A138624504F80E879DEA6FBD2BB" ma:contentTypeVersion="10" ma:contentTypeDescription="Create a new document." ma:contentTypeScope="" ma:versionID="d3bc5e0e53f9a13e2f881b7f542a74ac">
   <xsd:schema xmlns:xsd="http://www.w3.org/2001/XMLSchema" xmlns:xs="http://www.w3.org/2001/XMLSchema" xmlns:p="http://schemas.microsoft.com/office/2006/metadata/properties" xmlns:ns2="5b290bec-8842-4f7d-8ddb-03fade77a8f2" xmlns:ns3="4b10604e-ab60-428e-92cc-fd2a73f6c005" targetNamespace="http://schemas.microsoft.com/office/2006/metadata/properties" ma:root="true" ma:fieldsID="e6a1e85c81a8b501352c0aeb93d916c8" ns2:_="" ns3:_="">
     <xsd:import namespace="5b290bec-8842-4f7d-8ddb-03fade77a8f2"/>
@@ -35327,46 +35440,30 @@
 </ct:contentTypeSchema>
 </file>
 
+<file path=customXml/item3.xml><?xml version="1.0" encoding="utf-8"?>
+<p:properties xmlns:p="http://schemas.microsoft.com/office/2006/metadata/properties" xmlns:xsi="http://www.w3.org/2001/XMLSchema-instance" xmlns:pc="http://schemas.microsoft.com/office/infopath/2007/PartnerControls">
+  <documentManagement/>
+</p:properties>
+</file>
+
 <file path=customXml/item4.xml><?xml version="1.0" encoding="utf-8"?>
-<b:Sources xmlns:b="http://schemas.openxmlformats.org/officeDocument/2006/bibliography" xmlns="http://schemas.openxmlformats.org/officeDocument/2006/bibliography" SelectedStyle="\APA.XSL" StyleName="APA">
-  <b:Source>
-    <b:Tag>Xil</b:Tag>
-    <b:SourceType>DocumentFromInternetSite</b:SourceType>
-    <b:Guid>{69EA2205-0071-4627-A8F5-C7E9FE216D75}</b:Guid>
-    <b:Title>UG470</b:Title>
-    <b:URL>http://www.xilinx.com/support/documentation/user_guides/ug470_7Series_Config.pdf</b:URL>
-    <b:Author>
-      <b:Author>
-        <b:NameList>
-          <b:Person>
-            <b:Last>Xilinx</b:Last>
-          </b:Person>
-        </b:NameList>
-      </b:Author>
-    </b:Author>
-    <b:RefOrder>1</b:RefOrder>
-  </b:Source>
-</b:Sources>
+<?mso-contentType ?>
+<FormTemplates xmlns="http://schemas.microsoft.com/sharepoint/v3/contenttype/forms">
+  <Display>DocumentLibraryForm</Display>
+  <Edit>DocumentLibraryForm</Edit>
+  <New>DocumentLibraryForm</New>
+</FormTemplates>
 </file>
 
 <file path=customXml/itemProps1.xml><?xml version="1.0" encoding="utf-8"?>
-<ds:datastoreItem xmlns:ds="http://schemas.openxmlformats.org/officeDocument/2006/customXml" ds:itemID="{7B55B859-1F44-41D1-8644-D5A207CDF6A8}">
+<ds:datastoreItem xmlns:ds="http://schemas.openxmlformats.org/officeDocument/2006/customXml" ds:itemID="{E0D91643-95AB-4F98-90EE-DA89B3C4E99C}">
   <ds:schemaRefs>
-    <ds:schemaRef ds:uri="http://schemas.microsoft.com/sharepoint/v3/contenttype/forms"/>
+    <ds:schemaRef ds:uri="http://schemas.openxmlformats.org/officeDocument/2006/bibliography"/>
   </ds:schemaRefs>
 </ds:datastoreItem>
 </file>
 
 <file path=customXml/itemProps2.xml><?xml version="1.0" encoding="utf-8"?>
-<ds:datastoreItem xmlns:ds="http://schemas.openxmlformats.org/officeDocument/2006/customXml" ds:itemID="{8652AA00-E1D6-4880-A57B-D6D49C0CA365}">
-  <ds:schemaRefs>
-    <ds:schemaRef ds:uri="http://schemas.microsoft.com/office/2006/metadata/properties"/>
-    <ds:schemaRef ds:uri="http://schemas.microsoft.com/office/infopath/2007/PartnerControls"/>
-  </ds:schemaRefs>
-</ds:datastoreItem>
-</file>
-
-<file path=customXml/itemProps3.xml><?xml version="1.0" encoding="utf-8"?>
 <ds:datastoreItem xmlns:ds="http://schemas.openxmlformats.org/officeDocument/2006/customXml" ds:itemID="{CE760254-036D-4835-8B27-8AD39A4EC053}">
   <ds:schemaRefs>
     <ds:schemaRef ds:uri="http://schemas.microsoft.com/office/2006/metadata/contentType"/>
@@ -35385,10 +35482,19 @@
 </ds:datastoreItem>
 </file>
 
+<file path=customXml/itemProps3.xml><?xml version="1.0" encoding="utf-8"?>
+<ds:datastoreItem xmlns:ds="http://schemas.openxmlformats.org/officeDocument/2006/customXml" ds:itemID="{8652AA00-E1D6-4880-A57B-D6D49C0CA365}">
+  <ds:schemaRefs>
+    <ds:schemaRef ds:uri="http://schemas.microsoft.com/office/2006/metadata/properties"/>
+    <ds:schemaRef ds:uri="http://schemas.microsoft.com/office/infopath/2007/PartnerControls"/>
+  </ds:schemaRefs>
+</ds:datastoreItem>
+</file>
+
 <file path=customXml/itemProps4.xml><?xml version="1.0" encoding="utf-8"?>
-<ds:datastoreItem xmlns:ds="http://schemas.openxmlformats.org/officeDocument/2006/customXml" ds:itemID="{E0D91643-95AB-4F98-90EE-DA89B3C4E99C}">
+<ds:datastoreItem xmlns:ds="http://schemas.openxmlformats.org/officeDocument/2006/customXml" ds:itemID="{7B55B859-1F44-41D1-8644-D5A207CDF6A8}">
   <ds:schemaRefs>
-    <ds:schemaRef ds:uri="http://schemas.openxmlformats.org/officeDocument/2006/bibliography"/>
+    <ds:schemaRef ds:uri="http://schemas.microsoft.com/sharepoint/v3/contenttype/forms"/>
   </ds:schemaRefs>
 </ds:datastoreItem>
 </file>
</xml_diff>

<commit_message>
Increment minor version number in Zmod Scope Controller user manual header
</commit_message>
<xml_diff>
--- a/ip/Zmods/ZmodScopeController/docs/ZmodScopeController.docx
+++ b/ip/Zmods/ZmodScopeController/docs/ZmodScopeController.docx
@@ -190,6 +190,7 @@
             <w:pPr>
               <w:jc w:val="right"/>
             </w:pPr>
+            <w:proofErr w:type="gramStart"/>
             <w:r>
               <w:rPr>
                 <w:b/>
@@ -197,6 +198,7 @@
               </w:rPr>
               <w:t>Yes</w:t>
             </w:r>
+            <w:proofErr w:type="gramEnd"/>
             <w:r>
               <w:t xml:space="preserve"> for AD</w:t>
             </w:r>
@@ -700,7 +702,15 @@
         <w:t xml:space="preserve"> mode) </w:t>
       </w:r>
       <w:r>
-        <w:t xml:space="preserve">in projects that do not require processor interaction or it can be used in conjunction with </w:t>
+        <w:t xml:space="preserve">in projects that do not require processor </w:t>
+      </w:r>
+      <w:proofErr w:type="gramStart"/>
+      <w:r>
+        <w:t>interaction</w:t>
+      </w:r>
+      <w:proofErr w:type="gramEnd"/>
+      <w:r>
+        <w:t xml:space="preserve"> or it can be used in conjunction with </w:t>
       </w:r>
       <w:r>
         <w:t>h</w:t>
@@ -1627,7 +1637,7 @@
           <v:shape id="_x0000_i1025" type="#_x0000_t75" style="width:453.6pt;height:220.75pt" o:ole="">
             <v:imagedata r:id="rId11" o:title=""/>
           </v:shape>
-          <o:OLEObject Type="Embed" ProgID="Visio.Drawing.11" ShapeID="_x0000_i1025" DrawAspect="Content" ObjectID="_1721196192" r:id="rId12"/>
+          <o:OLEObject Type="Embed" ProgID="Visio.Drawing.11" ShapeID="_x0000_i1025" DrawAspect="Content" ObjectID="_1721630639" r:id="rId12"/>
         </w:object>
       </w:r>
     </w:p>
@@ -1833,7 +1843,15 @@
         <w:t>configuration module, the</w:t>
       </w:r>
       <w:r>
-        <w:t xml:space="preserve"> relay configuration module and the SPI controller. The frequency of this clock is expected to be 100MHz.</w:t>
+        <w:t xml:space="preserve"> relay configuration </w:t>
+      </w:r>
+      <w:proofErr w:type="gramStart"/>
+      <w:r>
+        <w:t>module</w:t>
+      </w:r>
+      <w:proofErr w:type="gramEnd"/>
+      <w:r>
+        <w:t xml:space="preserve"> and the SPI controller. The frequency of this clock is expected to be 100MHz.</w:t>
       </w:r>
       <w:r>
         <w:t xml:space="preserve"> All signals synchronous with </w:t>
@@ -2148,7 +2166,15 @@
         <w:t>upper-level</w:t>
       </w:r>
       <w:r>
-        <w:t xml:space="preserve"> IP has to wait for </w:t>
+        <w:t xml:space="preserve"> IP </w:t>
+      </w:r>
+      <w:proofErr w:type="gramStart"/>
+      <w:r>
+        <w:t>has to</w:t>
+      </w:r>
+      <w:proofErr w:type="gramEnd"/>
+      <w:r>
+        <w:t xml:space="preserve"> wait for </w:t>
       </w:r>
       <w:proofErr w:type="spellStart"/>
       <w:r>
@@ -2768,7 +2794,21 @@
         <w:rPr>
           <w:rFonts w:eastAsiaTheme="minorEastAsia"/>
         </w:rPr>
-        <w:t xml:space="preserve"> is implemented as a distinct VHDL module </w:t>
+        <w:t xml:space="preserve"> is implemented as a distinct VHDL </w:t>
+      </w:r>
+      <w:proofErr w:type="gramStart"/>
+      <w:r>
+        <w:rPr>
+          <w:rFonts w:eastAsiaTheme="minorEastAsia"/>
+        </w:rPr>
+        <w:t>module</w:t>
+      </w:r>
+      <w:proofErr w:type="gramEnd"/>
+      <w:r>
+        <w:rPr>
+          <w:rFonts w:eastAsiaTheme="minorEastAsia"/>
+        </w:rPr>
+        <w:t xml:space="preserve"> </w:t>
       </w:r>
       <w:r>
         <w:rPr>
@@ -3699,7 +3739,15 @@
               <w:t>ti</w:t>
             </w:r>
             <w:r>
-              <w:t>on from the ADC. This signal should be kept in logic '0' until the downstream IP (e.g. DMA controller) is ready to receive the ADC data.</w:t>
+              <w:t>on from the ADC. This signal should be kept in logic '0' until the downstream IP (</w:t>
+            </w:r>
+            <w:proofErr w:type="gramStart"/>
+            <w:r>
+              <w:t>e.g.</w:t>
+            </w:r>
+            <w:proofErr w:type="gramEnd"/>
+            <w:r>
+              <w:t xml:space="preserve"> DMA controller) is ready to receive the ADC data.</w:t>
             </w:r>
           </w:p>
         </w:tc>
@@ -3726,7 +3774,15 @@
                 <w:i/>
                 <w:iCs/>
               </w:rPr>
-              <w:t>dADC_Data</w:t>
+              <w:t>dADC_</w:t>
+            </w:r>
+            <w:proofErr w:type="gramStart"/>
+            <w:r>
+              <w:rPr>
+                <w:i/>
+                <w:iCs/>
+              </w:rPr>
+              <w:t>Data</w:t>
             </w:r>
             <w:proofErr w:type="spellEnd"/>
             <w:r>
@@ -3734,7 +3790,15 @@
                 <w:i/>
                 <w:iCs/>
               </w:rPr>
-              <w:t>[kADC_Width-1 : 0]</w:t>
+              <w:t>[</w:t>
+            </w:r>
+            <w:proofErr w:type="gramEnd"/>
+            <w:r>
+              <w:rPr>
+                <w:i/>
+                <w:iCs/>
+              </w:rPr>
+              <w:t>kADC_Width-1 : 0]</w:t>
             </w:r>
           </w:p>
         </w:tc>
@@ -3817,6 +3881,7 @@
               </w:rPr>
             </w:pPr>
             <w:proofErr w:type="spellStart"/>
+            <w:proofErr w:type="gramStart"/>
             <w:r>
               <w:rPr>
                 <w:i/>
@@ -3830,7 +3895,15 @@
                 <w:i/>
                 <w:iCs/>
               </w:rPr>
-              <w:t>[kADC_Width-1 : 0]</w:t>
+              <w:t>[</w:t>
+            </w:r>
+            <w:proofErr w:type="gramEnd"/>
+            <w:r>
+              <w:rPr>
+                <w:i/>
+                <w:iCs/>
+              </w:rPr>
+              <w:t>kADC_Width-1 : 0]</w:t>
             </w:r>
           </w:p>
         </w:tc>
@@ -3919,6 +3992,7 @@
               </w:rPr>
             </w:pPr>
             <w:proofErr w:type="spellStart"/>
+            <w:proofErr w:type="gramStart"/>
             <w:r>
               <w:rPr>
                 <w:i/>
@@ -3939,7 +4013,15 @@
                 <w:i/>
                 <w:iCs/>
               </w:rPr>
-              <w:t>[kADC_Width-1 : 0]</w:t>
+              <w:t>[</w:t>
+            </w:r>
+            <w:proofErr w:type="gramEnd"/>
+            <w:r>
+              <w:rPr>
+                <w:i/>
+                <w:iCs/>
+              </w:rPr>
+              <w:t>kADC_Width-1 : 0]</w:t>
             </w:r>
           </w:p>
         </w:tc>
@@ -4400,8 +4482,13 @@
             </w:r>
             <w:proofErr w:type="spellEnd"/>
             <w:r>
-              <w:t xml:space="preserve"> indicates that the shallow synchronization FIFO in the Data Path module is full</w:t>
-            </w:r>
+              <w:t xml:space="preserve"> indicates that the shallow synchronization FIFO in the Data Path module is </w:t>
+            </w:r>
+            <w:proofErr w:type="gramStart"/>
+            <w:r>
+              <w:t>full</w:t>
+            </w:r>
+            <w:proofErr w:type="gramEnd"/>
             <w:r>
               <w:t xml:space="preserve"> and an additional write operation has been attempted</w:t>
             </w:r>
@@ -5054,6 +5141,7 @@
               </w:rPr>
             </w:pPr>
             <w:proofErr w:type="spellStart"/>
+            <w:proofErr w:type="gramStart"/>
             <w:r>
               <w:rPr>
                 <w:i/>
@@ -5067,7 +5155,15 @@
                 <w:i/>
                 <w:iCs/>
               </w:rPr>
-              <w:t>[17:0]</w:t>
+              <w:t>[</w:t>
+            </w:r>
+            <w:proofErr w:type="gramEnd"/>
+            <w:r>
+              <w:rPr>
+                <w:i/>
+                <w:iCs/>
+              </w:rPr>
+              <w:t>17:0]</w:t>
             </w:r>
           </w:p>
         </w:tc>
@@ -5183,6 +5279,7 @@
               </w:rPr>
             </w:pPr>
             <w:proofErr w:type="spellStart"/>
+            <w:proofErr w:type="gramStart"/>
             <w:r>
               <w:rPr>
                 <w:i/>
@@ -5196,7 +5293,15 @@
                 <w:i/>
                 <w:iCs/>
               </w:rPr>
-              <w:t>[17:0]</w:t>
+              <w:t>[</w:t>
+            </w:r>
+            <w:proofErr w:type="gramEnd"/>
+            <w:r>
+              <w:rPr>
+                <w:i/>
+                <w:iCs/>
+              </w:rPr>
+              <w:t>17:0]</w:t>
             </w:r>
           </w:p>
         </w:tc>
@@ -5312,6 +5417,7 @@
               </w:rPr>
             </w:pPr>
             <w:proofErr w:type="spellStart"/>
+            <w:proofErr w:type="gramStart"/>
             <w:r>
               <w:rPr>
                 <w:i/>
@@ -5325,7 +5431,15 @@
                 <w:i/>
                 <w:iCs/>
               </w:rPr>
-              <w:t>[17:0]</w:t>
+              <w:t>[</w:t>
+            </w:r>
+            <w:proofErr w:type="gramEnd"/>
+            <w:r>
+              <w:rPr>
+                <w:i/>
+                <w:iCs/>
+              </w:rPr>
+              <w:t>17:0]</w:t>
             </w:r>
           </w:p>
         </w:tc>
@@ -5441,6 +5555,7 @@
               </w:rPr>
             </w:pPr>
             <w:proofErr w:type="spellStart"/>
+            <w:proofErr w:type="gramStart"/>
             <w:r>
               <w:rPr>
                 <w:i/>
@@ -5454,7 +5569,15 @@
                 <w:i/>
                 <w:iCs/>
               </w:rPr>
-              <w:t>[17:0]</w:t>
+              <w:t>[</w:t>
+            </w:r>
+            <w:proofErr w:type="gramEnd"/>
+            <w:r>
+              <w:rPr>
+                <w:i/>
+                <w:iCs/>
+              </w:rPr>
+              <w:t>17:0]</w:t>
             </w:r>
           </w:p>
         </w:tc>
@@ -6050,6 +6173,7 @@
               </w:rPr>
             </w:pPr>
             <w:proofErr w:type="spellStart"/>
+            <w:proofErr w:type="gramStart"/>
             <w:r>
               <w:rPr>
                 <w:i/>
@@ -6070,7 +6194,15 @@
                 <w:i/>
                 <w:iCs/>
               </w:rPr>
-              <w:t>[17:0]</w:t>
+              <w:t>[</w:t>
+            </w:r>
+            <w:proofErr w:type="gramEnd"/>
+            <w:r>
+              <w:rPr>
+                <w:i/>
+                <w:iCs/>
+              </w:rPr>
+              <w:t>17:0]</w:t>
             </w:r>
           </w:p>
         </w:tc>
@@ -6156,6 +6288,7 @@
               </w:rPr>
             </w:pPr>
             <w:proofErr w:type="spellStart"/>
+            <w:proofErr w:type="gramStart"/>
             <w:r>
               <w:rPr>
                 <w:i/>
@@ -6176,7 +6309,15 @@
                 <w:i/>
                 <w:iCs/>
               </w:rPr>
-              <w:t>[17:0]</w:t>
+              <w:t>[</w:t>
+            </w:r>
+            <w:proofErr w:type="gramEnd"/>
+            <w:r>
+              <w:rPr>
+                <w:i/>
+                <w:iCs/>
+              </w:rPr>
+              <w:t>17:0]</w:t>
             </w:r>
           </w:p>
         </w:tc>
@@ -6262,6 +6403,7 @@
               </w:rPr>
             </w:pPr>
             <w:proofErr w:type="spellStart"/>
+            <w:proofErr w:type="gramStart"/>
             <w:r>
               <w:rPr>
                 <w:i/>
@@ -6282,7 +6424,15 @@
                 <w:i/>
                 <w:iCs/>
               </w:rPr>
-              <w:t>[17:0]</w:t>
+              <w:t>[</w:t>
+            </w:r>
+            <w:proofErr w:type="gramEnd"/>
+            <w:r>
+              <w:rPr>
+                <w:i/>
+                <w:iCs/>
+              </w:rPr>
+              <w:t>17:0]</w:t>
             </w:r>
           </w:p>
         </w:tc>
@@ -6368,6 +6518,7 @@
               </w:rPr>
             </w:pPr>
             <w:proofErr w:type="spellStart"/>
+            <w:proofErr w:type="gramStart"/>
             <w:r>
               <w:rPr>
                 <w:i/>
@@ -6388,7 +6539,15 @@
                 <w:i/>
                 <w:iCs/>
               </w:rPr>
-              <w:t>[17:0]</w:t>
+              <w:t>[</w:t>
+            </w:r>
+            <w:proofErr w:type="gramEnd"/>
+            <w:r>
+              <w:rPr>
+                <w:i/>
+                <w:iCs/>
+              </w:rPr>
+              <w:t>17:0]</w:t>
             </w:r>
           </w:p>
         </w:tc>
@@ -6537,11 +6696,16 @@
             <w:r>
               <w:t xml:space="preserve">alibration module requires the gain relay state </w:t>
             </w:r>
+            <w:proofErr w:type="gramStart"/>
             <w:r>
               <w:t xml:space="preserve">in order </w:t>
             </w:r>
             <w:r>
-              <w:t>to apply the appropriate calibration coefficients, which are different between the low gain option and the high gain option.</w:t>
+              <w:t>to</w:t>
+            </w:r>
+            <w:proofErr w:type="gramEnd"/>
+            <w:r>
+              <w:t xml:space="preserve"> apply the appropriate calibration coefficients, which are different between the low gain option and the high gain option.</w:t>
             </w:r>
             <w:r>
               <w:t xml:space="preserve"> The relay gain state is provided by the Relay Configuration module.</w:t>
@@ -6621,6 +6785,7 @@
               </w:rPr>
             </w:pPr>
             <w:proofErr w:type="spellStart"/>
+            <w:proofErr w:type="gramStart"/>
             <w:r>
               <w:rPr>
                 <w:i/>
@@ -6634,7 +6799,15 @@
                 <w:i/>
                 <w:iCs/>
               </w:rPr>
-              <w:t>[Width-1 : 0]</w:t>
+              <w:t>[</w:t>
+            </w:r>
+            <w:proofErr w:type="gramEnd"/>
+            <w:r>
+              <w:rPr>
+                <w:i/>
+                <w:iCs/>
+              </w:rPr>
+              <w:t>Width-1 : 0]</w:t>
             </w:r>
           </w:p>
         </w:tc>
@@ -6782,6 +6955,7 @@
               </w:rPr>
             </w:pPr>
             <w:proofErr w:type="spellStart"/>
+            <w:proofErr w:type="gramStart"/>
             <w:r>
               <w:rPr>
                 <w:i/>
@@ -6795,7 +6969,15 @@
                 <w:i/>
                 <w:iCs/>
               </w:rPr>
-              <w:t>[15 : 0]</w:t>
+              <w:t>[</w:t>
+            </w:r>
+            <w:proofErr w:type="gramEnd"/>
+            <w:r>
+              <w:rPr>
+                <w:i/>
+                <w:iCs/>
+              </w:rPr>
+              <w:t>15 : 0]</w:t>
             </w:r>
           </w:p>
         </w:tc>
@@ -10457,10 +10639,10 @@
       </w:pPr>
       <w:r>
         <w:object w:dxaOrig="6527" w:dyaOrig="2748" w14:anchorId="3E5B7F40">
-          <v:shape id="_x0000_i1026" type="#_x0000_t75" style="width:470.05pt;height:198.35pt" o:ole="">
+          <v:shape id="_x0000_i1026" type="#_x0000_t75" style="width:469.95pt;height:198.4pt" o:ole="">
             <v:imagedata r:id="rId15" o:title=""/>
           </v:shape>
-          <o:OLEObject Type="Embed" ProgID="Visio.Drawing.11" ShapeID="_x0000_i1026" DrawAspect="Content" ObjectID="_1721196193" r:id="rId16"/>
+          <o:OLEObject Type="Embed" ProgID="Visio.Drawing.11" ShapeID="_x0000_i1026" DrawAspect="Content" ObjectID="_1721630640" r:id="rId16"/>
         </w:object>
       </w:r>
     </w:p>
@@ -10735,7 +10917,25 @@
           <w:sz w:val="21"/>
           <w:szCs w:val="21"/>
         </w:rPr>
-        <w:t xml:space="preserve"> has to be plugged in one of the </w:t>
+        <w:t xml:space="preserve"> </w:t>
+      </w:r>
+      <w:proofErr w:type="gramStart"/>
+      <w:r>
+        <w:rPr>
+          <w:rFonts w:ascii="Segoe UI" w:hAnsi="Segoe UI" w:cs="Segoe UI"/>
+          <w:sz w:val="21"/>
+          <w:szCs w:val="21"/>
+        </w:rPr>
+        <w:t>has to</w:t>
+      </w:r>
+      <w:proofErr w:type="gramEnd"/>
+      <w:r>
+        <w:rPr>
+          <w:rFonts w:ascii="Segoe UI" w:hAnsi="Segoe UI" w:cs="Segoe UI"/>
+          <w:sz w:val="21"/>
+          <w:szCs w:val="21"/>
+        </w:rPr>
+        <w:t xml:space="preserve"> be plugged in one of the </w:t>
       </w:r>
       <w:proofErr w:type="spellStart"/>
       <w:r>
@@ -17312,6 +17512,7 @@
               </w:rPr>
             </w:pPr>
             <w:proofErr w:type="spellStart"/>
+            <w:proofErr w:type="gramStart"/>
             <w:r>
               <w:rPr>
                 <w:i/>
@@ -17325,7 +17526,15 @@
                 <w:i/>
                 <w:iCs/>
               </w:rPr>
-              <w:t>[31:0]</w:t>
+              <w:t>[</w:t>
+            </w:r>
+            <w:proofErr w:type="gramEnd"/>
+            <w:r>
+              <w:rPr>
+                <w:i/>
+                <w:iCs/>
+              </w:rPr>
+              <w:t>31:0]</w:t>
             </w:r>
           </w:p>
         </w:tc>
@@ -17564,6 +17773,7 @@
               </w:rPr>
             </w:pPr>
             <w:proofErr w:type="spellStart"/>
+            <w:proofErr w:type="gramStart"/>
             <w:r>
               <w:rPr>
                 <w:i/>
@@ -17577,7 +17787,15 @@
                 <w:i/>
                 <w:iCs/>
               </w:rPr>
-              <w:t>[31:0]</w:t>
+              <w:t>[</w:t>
+            </w:r>
+            <w:proofErr w:type="gramEnd"/>
+            <w:r>
+              <w:rPr>
+                <w:i/>
+                <w:iCs/>
+              </w:rPr>
+              <w:t>31:0]</w:t>
             </w:r>
           </w:p>
         </w:tc>
@@ -18526,7 +18744,15 @@
         <w:t xml:space="preserve"> configuration command sequence is listed below</w:t>
       </w:r>
       <w:r>
-        <w:t>. After configuring each register, the register data is read back and checked against the expected value in order to determine any SPI transaction error.</w:t>
+        <w:t xml:space="preserve">. After configuring each register, the register data is read back and checked against the expected value </w:t>
+      </w:r>
+      <w:proofErr w:type="gramStart"/>
+      <w:r>
+        <w:t>in order to</w:t>
+      </w:r>
+      <w:proofErr w:type="gramEnd"/>
+      <w:r>
+        <w:t xml:space="preserve"> determine any SPI transaction error.</w:t>
       </w:r>
       <w:r>
         <w:t xml:space="preserve"> In addition (not represented in the list below), for </w:t>
@@ -18686,7 +18912,15 @@
         <w:t>o</w:t>
       </w:r>
       <w:r>
-        <w:t>utput invert disable, 2’s complement (Address: 14h; Data: 31h).</w:t>
+        <w:t xml:space="preserve">utput invert </w:t>
+      </w:r>
+      <w:proofErr w:type="gramStart"/>
+      <w:r>
+        <w:t>disable</w:t>
+      </w:r>
+      <w:proofErr w:type="gramEnd"/>
+      <w:r>
+        <w:t>, 2’s complement (Address: 14h; Data: 31h).</w:t>
       </w:r>
     </w:p>
     <w:p>
@@ -18776,7 +19010,15 @@
         <w:t>o</w:t>
       </w:r>
       <w:r>
-        <w:t>utput invert disable, 2’s complement (Address: 14h; Data: 21h).</w:t>
+        <w:t xml:space="preserve">utput invert </w:t>
+      </w:r>
+      <w:proofErr w:type="gramStart"/>
+      <w:r>
+        <w:t>disable</w:t>
+      </w:r>
+      <w:proofErr w:type="gramEnd"/>
+      <w:r>
+        <w:t>, 2’s complement (Address: 14h; Data: 21h).</w:t>
       </w:r>
     </w:p>
     <w:p>
@@ -20273,6 +20515,7 @@
               </w:rPr>
             </w:pPr>
             <w:proofErr w:type="spellStart"/>
+            <w:proofErr w:type="gramStart"/>
             <w:r>
               <w:rPr>
                 <w:i/>
@@ -20288,6 +20531,7 @@
               </w:rPr>
               <w:t>[</w:t>
             </w:r>
+            <w:proofErr w:type="gramEnd"/>
             <w:r>
               <w:rPr>
                 <w:i/>
@@ -20388,6 +20632,7 @@
               </w:rPr>
             </w:pPr>
             <w:proofErr w:type="spellStart"/>
+            <w:proofErr w:type="gramStart"/>
             <w:r>
               <w:rPr>
                 <w:i/>
@@ -20403,6 +20648,7 @@
               </w:rPr>
               <w:t>[</w:t>
             </w:r>
+            <w:proofErr w:type="gramEnd"/>
             <w:r>
               <w:rPr>
                 <w:i/>
@@ -20503,6 +20749,7 @@
               </w:rPr>
             </w:pPr>
             <w:proofErr w:type="spellStart"/>
+            <w:proofErr w:type="gramStart"/>
             <w:r>
               <w:rPr>
                 <w:i/>
@@ -20519,6 +20766,7 @@
               <w:t>[</w:t>
             </w:r>
             <w:proofErr w:type="spellStart"/>
+            <w:proofErr w:type="gramEnd"/>
             <w:r>
               <w:rPr>
                 <w:i/>
@@ -20613,6 +20861,7 @@
               </w:rPr>
             </w:pPr>
             <w:proofErr w:type="spellStart"/>
+            <w:proofErr w:type="gramStart"/>
             <w:r>
               <w:rPr>
                 <w:i/>
@@ -20626,7 +20875,15 @@
                 <w:i/>
                 <w:iCs/>
               </w:rPr>
-              <w:t>[1:0]</w:t>
+              <w:t>[</w:t>
+            </w:r>
+            <w:proofErr w:type="gramEnd"/>
+            <w:r>
+              <w:rPr>
+                <w:i/>
+                <w:iCs/>
+              </w:rPr>
+              <w:t>1:0]</w:t>
             </w:r>
           </w:p>
         </w:tc>
@@ -20982,7 +21239,15 @@
               <w:t xml:space="preserve">when a new command can be processed. </w:t>
             </w:r>
             <w:r>
-              <w:t xml:space="preserve">It is de-asserted only when the internal state machine of the SPI Controller is in the idle state and it is asserted at any other time. </w:t>
+              <w:t xml:space="preserve">It is de-asserted only when the internal state machine of the SPI Controller is in the idle </w:t>
+            </w:r>
+            <w:proofErr w:type="gramStart"/>
+            <w:r>
+              <w:t>state</w:t>
+            </w:r>
+            <w:proofErr w:type="gramEnd"/>
+            <w:r>
+              <w:t xml:space="preserve"> and it is asserted at any other time. </w:t>
             </w:r>
             <w:proofErr w:type="spellStart"/>
             <w:r>
@@ -22626,7 +22891,23 @@
                 <w:i/>
                 <w:iCs/>
               </w:rPr>
-              <w:t>kCh1LgMultCoefStatic[17:0]</w:t>
+              <w:t>kCh1</w:t>
+            </w:r>
+            <w:proofErr w:type="gramStart"/>
+            <w:r>
+              <w:rPr>
+                <w:i/>
+                <w:iCs/>
+              </w:rPr>
+              <w:t>LgMultCoefStatic[</w:t>
+            </w:r>
+            <w:proofErr w:type="gramEnd"/>
+            <w:r>
+              <w:rPr>
+                <w:i/>
+                <w:iCs/>
+              </w:rPr>
+              <w:t>17:0]</w:t>
             </w:r>
           </w:p>
         </w:tc>
@@ -22743,7 +23024,23 @@
                 <w:i/>
                 <w:iCs/>
               </w:rPr>
-              <w:t>kCh1LgAddCoefStatic[17:0]</w:t>
+              <w:t>kCh1</w:t>
+            </w:r>
+            <w:proofErr w:type="gramStart"/>
+            <w:r>
+              <w:rPr>
+                <w:i/>
+                <w:iCs/>
+              </w:rPr>
+              <w:t>LgAddCoefStatic[</w:t>
+            </w:r>
+            <w:proofErr w:type="gramEnd"/>
+            <w:r>
+              <w:rPr>
+                <w:i/>
+                <w:iCs/>
+              </w:rPr>
+              <w:t>17:0]</w:t>
             </w:r>
           </w:p>
         </w:tc>
@@ -22861,7 +23158,23 @@
                 <w:iCs/>
               </w:rPr>
               <w:lastRenderedPageBreak/>
-              <w:t>kCh1HgMultCoefStatic[17:0]</w:t>
+              <w:t>kCh1</w:t>
+            </w:r>
+            <w:proofErr w:type="gramStart"/>
+            <w:r>
+              <w:rPr>
+                <w:i/>
+                <w:iCs/>
+              </w:rPr>
+              <w:t>HgMultCoefStatic[</w:t>
+            </w:r>
+            <w:proofErr w:type="gramEnd"/>
+            <w:r>
+              <w:rPr>
+                <w:i/>
+                <w:iCs/>
+              </w:rPr>
+              <w:t>17:0]</w:t>
             </w:r>
           </w:p>
         </w:tc>
@@ -22978,7 +23291,23 @@
                 <w:i/>
                 <w:iCs/>
               </w:rPr>
-              <w:t>kCh1HgAddCoefStatic[17:0]</w:t>
+              <w:t>kCh1</w:t>
+            </w:r>
+            <w:proofErr w:type="gramStart"/>
+            <w:r>
+              <w:rPr>
+                <w:i/>
+                <w:iCs/>
+              </w:rPr>
+              <w:t>HgAddCoefStatic[</w:t>
+            </w:r>
+            <w:proofErr w:type="gramEnd"/>
+            <w:r>
+              <w:rPr>
+                <w:i/>
+                <w:iCs/>
+              </w:rPr>
+              <w:t>17:0]</w:t>
             </w:r>
           </w:p>
         </w:tc>
@@ -23095,7 +23424,23 @@
                 <w:i/>
                 <w:iCs/>
               </w:rPr>
-              <w:t>kCh2LgMultCoefStatic[17:0]</w:t>
+              <w:t>kCh2</w:t>
+            </w:r>
+            <w:proofErr w:type="gramStart"/>
+            <w:r>
+              <w:rPr>
+                <w:i/>
+                <w:iCs/>
+              </w:rPr>
+              <w:t>LgMultCoefStatic[</w:t>
+            </w:r>
+            <w:proofErr w:type="gramEnd"/>
+            <w:r>
+              <w:rPr>
+                <w:i/>
+                <w:iCs/>
+              </w:rPr>
+              <w:t>17:0]</w:t>
             </w:r>
           </w:p>
         </w:tc>
@@ -23212,7 +23557,23 @@
                 <w:i/>
                 <w:iCs/>
               </w:rPr>
-              <w:t>kCh2LgAddCoefStatic[17:0]</w:t>
+              <w:t>kCh2</w:t>
+            </w:r>
+            <w:proofErr w:type="gramStart"/>
+            <w:r>
+              <w:rPr>
+                <w:i/>
+                <w:iCs/>
+              </w:rPr>
+              <w:t>LgAddCoefStatic[</w:t>
+            </w:r>
+            <w:proofErr w:type="gramEnd"/>
+            <w:r>
+              <w:rPr>
+                <w:i/>
+                <w:iCs/>
+              </w:rPr>
+              <w:t>17:0]</w:t>
             </w:r>
           </w:p>
         </w:tc>
@@ -23329,7 +23690,23 @@
                 <w:i/>
                 <w:iCs/>
               </w:rPr>
-              <w:t>kCh2HgMultCoefStatic[17:0]</w:t>
+              <w:t>kCh2</w:t>
+            </w:r>
+            <w:proofErr w:type="gramStart"/>
+            <w:r>
+              <w:rPr>
+                <w:i/>
+                <w:iCs/>
+              </w:rPr>
+              <w:t>HgMultCoefStatic[</w:t>
+            </w:r>
+            <w:proofErr w:type="gramEnd"/>
+            <w:r>
+              <w:rPr>
+                <w:i/>
+                <w:iCs/>
+              </w:rPr>
+              <w:t>17:0]</w:t>
             </w:r>
           </w:p>
         </w:tc>
@@ -23446,7 +23823,23 @@
                 <w:i/>
                 <w:iCs/>
               </w:rPr>
-              <w:t>kCh2HgAddCoefStatic[17:0]</w:t>
+              <w:t>kCh2</w:t>
+            </w:r>
+            <w:proofErr w:type="gramStart"/>
+            <w:r>
+              <w:rPr>
+                <w:i/>
+                <w:iCs/>
+              </w:rPr>
+              <w:t>HgAddCoefStatic[</w:t>
+            </w:r>
+            <w:proofErr w:type="gramEnd"/>
+            <w:r>
+              <w:rPr>
+                <w:i/>
+                <w:iCs/>
+              </w:rPr>
+              <w:t>17:0]</w:t>
             </w:r>
           </w:p>
         </w:tc>
@@ -24411,7 +24804,15 @@
               <w:t>upper-level</w:t>
             </w:r>
             <w:r>
-              <w:t xml:space="preserve"> IP must wait for this signal to de-assert in order to apply a new reset.</w:t>
+              <w:t xml:space="preserve"> IP must wait for this signal to de-assert </w:t>
+            </w:r>
+            <w:proofErr w:type="gramStart"/>
+            <w:r>
+              <w:t>in order to</w:t>
+            </w:r>
+            <w:proofErr w:type="gramEnd"/>
+            <w:r>
+              <w:t xml:space="preserve"> apply a new reset.</w:t>
             </w:r>
           </w:p>
         </w:tc>
@@ -24785,7 +25186,15 @@
               <w:t>ti</w:t>
             </w:r>
             <w:r>
-              <w:t>on from the ADC. This signal should be kept in logic '0' until the downstream IP (e.g. DMA controller) is ready to receive the ADC data.</w:t>
+              <w:t>on from the ADC. This signal should be kept in logic '0' until the downstream IP (</w:t>
+            </w:r>
+            <w:proofErr w:type="gramStart"/>
+            <w:r>
+              <w:t>e.g.</w:t>
+            </w:r>
+            <w:proofErr w:type="gramEnd"/>
+            <w:r>
+              <w:t xml:space="preserve"> DMA controller) is ready to receive the ADC data.</w:t>
             </w:r>
           </w:p>
           <w:p>
@@ -24988,6 +25397,7 @@
               </w:rPr>
             </w:pPr>
             <w:proofErr w:type="spellStart"/>
+            <w:proofErr w:type="gramStart"/>
             <w:r>
               <w:rPr>
                 <w:i/>
@@ -25001,7 +25411,15 @@
                 <w:i/>
                 <w:iCs/>
               </w:rPr>
-              <w:t>[31:0]</w:t>
+              <w:t>[</w:t>
+            </w:r>
+            <w:proofErr w:type="gramEnd"/>
+            <w:r>
+              <w:rPr>
+                <w:i/>
+                <w:iCs/>
+              </w:rPr>
+              <w:t>31:0]</w:t>
             </w:r>
           </w:p>
         </w:tc>
@@ -25073,12 +25491,17 @@
               <w:t xml:space="preserve">Channel1 -&gt; </w:t>
             </w:r>
             <w:proofErr w:type="spellStart"/>
+            <w:proofErr w:type="gramStart"/>
             <w:r>
               <w:t>cDataAxisTdata</w:t>
             </w:r>
             <w:proofErr w:type="spellEnd"/>
             <w:r>
-              <w:t>[31:16].</w:t>
+              <w:t>[</w:t>
+            </w:r>
+            <w:proofErr w:type="gramEnd"/>
+            <w:r>
+              <w:t>31:16].</w:t>
             </w:r>
           </w:p>
           <w:p>
@@ -25086,12 +25509,17 @@
               <w:t xml:space="preserve">Channel2 -&gt; </w:t>
             </w:r>
             <w:proofErr w:type="spellStart"/>
+            <w:proofErr w:type="gramStart"/>
             <w:r>
               <w:t>cDataAxisTdata</w:t>
             </w:r>
             <w:proofErr w:type="spellEnd"/>
             <w:r>
-              <w:t>[15:0].</w:t>
+              <w:t>[</w:t>
+            </w:r>
+            <w:proofErr w:type="gramEnd"/>
+            <w:r>
+              <w:t>15:0].</w:t>
             </w:r>
           </w:p>
         </w:tc>
@@ -25296,7 +25724,23 @@
                 <w:i/>
                 <w:iCs/>
               </w:rPr>
-              <w:t>ExtCh1LgMultCoef[17:0]</w:t>
+              <w:t>ExtCh1</w:t>
+            </w:r>
+            <w:proofErr w:type="gramStart"/>
+            <w:r>
+              <w:rPr>
+                <w:i/>
+                <w:iCs/>
+              </w:rPr>
+              <w:t>LgMultCoef[</w:t>
+            </w:r>
+            <w:proofErr w:type="gramEnd"/>
+            <w:r>
+              <w:rPr>
+                <w:i/>
+                <w:iCs/>
+              </w:rPr>
+              <w:t>17:0]</w:t>
             </w:r>
           </w:p>
         </w:tc>
@@ -25397,7 +25841,23 @@
                 <w:i/>
                 <w:iCs/>
               </w:rPr>
-              <w:t>ExtCh1LgAddCoef[17:0]</w:t>
+              <w:t>ExtCh1</w:t>
+            </w:r>
+            <w:proofErr w:type="gramStart"/>
+            <w:r>
+              <w:rPr>
+                <w:i/>
+                <w:iCs/>
+              </w:rPr>
+              <w:t>LgAddCoef[</w:t>
+            </w:r>
+            <w:proofErr w:type="gramEnd"/>
+            <w:r>
+              <w:rPr>
+                <w:i/>
+                <w:iCs/>
+              </w:rPr>
+              <w:t>17:0]</w:t>
             </w:r>
           </w:p>
         </w:tc>
@@ -25498,7 +25958,23 @@
                 <w:i/>
                 <w:iCs/>
               </w:rPr>
-              <w:t>ExtCh1HgMultCoef[17:0]</w:t>
+              <w:t>ExtCh1</w:t>
+            </w:r>
+            <w:proofErr w:type="gramStart"/>
+            <w:r>
+              <w:rPr>
+                <w:i/>
+                <w:iCs/>
+              </w:rPr>
+              <w:t>HgMultCoef[</w:t>
+            </w:r>
+            <w:proofErr w:type="gramEnd"/>
+            <w:r>
+              <w:rPr>
+                <w:i/>
+                <w:iCs/>
+              </w:rPr>
+              <w:t>17:0]</w:t>
             </w:r>
           </w:p>
         </w:tc>
@@ -25599,7 +26075,23 @@
                 <w:i/>
                 <w:iCs/>
               </w:rPr>
-              <w:t>ExtCh1HgAddCoef[17:0]</w:t>
+              <w:t>ExtCh1</w:t>
+            </w:r>
+            <w:proofErr w:type="gramStart"/>
+            <w:r>
+              <w:rPr>
+                <w:i/>
+                <w:iCs/>
+              </w:rPr>
+              <w:t>HgAddCoef[</w:t>
+            </w:r>
+            <w:proofErr w:type="gramEnd"/>
+            <w:r>
+              <w:rPr>
+                <w:i/>
+                <w:iCs/>
+              </w:rPr>
+              <w:t>17:0]</w:t>
             </w:r>
           </w:p>
         </w:tc>
@@ -25701,7 +26193,23 @@
                 <w:i/>
                 <w:iCs/>
               </w:rPr>
-              <w:t>ExtCh2LgMultCoef[17:0]</w:t>
+              <w:t>ExtCh2</w:t>
+            </w:r>
+            <w:proofErr w:type="gramStart"/>
+            <w:r>
+              <w:rPr>
+                <w:i/>
+                <w:iCs/>
+              </w:rPr>
+              <w:t>LgMultCoef[</w:t>
+            </w:r>
+            <w:proofErr w:type="gramEnd"/>
+            <w:r>
+              <w:rPr>
+                <w:i/>
+                <w:iCs/>
+              </w:rPr>
+              <w:t>17:0]</w:t>
             </w:r>
           </w:p>
         </w:tc>
@@ -25808,7 +26316,23 @@
                 <w:i/>
                 <w:iCs/>
               </w:rPr>
-              <w:t>ExtCh2LgAddCoef[17:0]</w:t>
+              <w:t>ExtCh2</w:t>
+            </w:r>
+            <w:proofErr w:type="gramStart"/>
+            <w:r>
+              <w:rPr>
+                <w:i/>
+                <w:iCs/>
+              </w:rPr>
+              <w:t>LgAddCoef[</w:t>
+            </w:r>
+            <w:proofErr w:type="gramEnd"/>
+            <w:r>
+              <w:rPr>
+                <w:i/>
+                <w:iCs/>
+              </w:rPr>
+              <w:t>17:0]</w:t>
             </w:r>
           </w:p>
         </w:tc>
@@ -25915,7 +26439,23 @@
                 <w:i/>
                 <w:iCs/>
               </w:rPr>
-              <w:t>ExtCh2HgMultCoef[17:0]</w:t>
+              <w:t>ExtCh2</w:t>
+            </w:r>
+            <w:proofErr w:type="gramStart"/>
+            <w:r>
+              <w:rPr>
+                <w:i/>
+                <w:iCs/>
+              </w:rPr>
+              <w:t>HgMultCoef[</w:t>
+            </w:r>
+            <w:proofErr w:type="gramEnd"/>
+            <w:r>
+              <w:rPr>
+                <w:i/>
+                <w:iCs/>
+              </w:rPr>
+              <w:t>17:0]</w:t>
             </w:r>
           </w:p>
         </w:tc>
@@ -26022,7 +26562,23 @@
                 <w:i/>
                 <w:iCs/>
               </w:rPr>
-              <w:t>ExtCh2HgAddCoef[17:0]</w:t>
+              <w:t>ExtCh2</w:t>
+            </w:r>
+            <w:proofErr w:type="gramStart"/>
+            <w:r>
+              <w:rPr>
+                <w:i/>
+                <w:iCs/>
+              </w:rPr>
+              <w:t>HgAddCoef[</w:t>
+            </w:r>
+            <w:proofErr w:type="gramEnd"/>
+            <w:r>
+              <w:rPr>
+                <w:i/>
+                <w:iCs/>
+              </w:rPr>
+              <w:t>17:0]</w:t>
             </w:r>
           </w:p>
         </w:tc>
@@ -26972,6 +27528,7 @@
               </w:rPr>
             </w:pPr>
             <w:proofErr w:type="spellStart"/>
+            <w:proofErr w:type="gramStart"/>
             <w:r>
               <w:rPr>
                 <w:i/>
@@ -26985,7 +27542,15 @@
                 <w:i/>
                 <w:iCs/>
               </w:rPr>
-              <w:t>[31:0]</w:t>
+              <w:t>[</w:t>
+            </w:r>
+            <w:proofErr w:type="gramEnd"/>
+            <w:r>
+              <w:rPr>
+                <w:i/>
+                <w:iCs/>
+              </w:rPr>
+              <w:t>31:0]</w:t>
             </w:r>
           </w:p>
         </w:tc>
@@ -27290,6 +27855,7 @@
               </w:rPr>
             </w:pPr>
             <w:proofErr w:type="spellStart"/>
+            <w:proofErr w:type="gramStart"/>
             <w:r>
               <w:rPr>
                 <w:i/>
@@ -27303,7 +27869,15 @@
                 <w:i/>
                 <w:iCs/>
               </w:rPr>
-              <w:t>[31:0]</w:t>
+              <w:t>[</w:t>
+            </w:r>
+            <w:proofErr w:type="gramEnd"/>
+            <w:r>
+              <w:rPr>
+                <w:i/>
+                <w:iCs/>
+              </w:rPr>
+              <w:t>31:0]</w:t>
             </w:r>
           </w:p>
         </w:tc>
@@ -27982,7 +28556,15 @@
                 <w:i/>
                 <w:iCs/>
               </w:rPr>
-              <w:t>dZmodADC_Data</w:t>
+              <w:t>dZmodADC_</w:t>
+            </w:r>
+            <w:proofErr w:type="gramStart"/>
+            <w:r>
+              <w:rPr>
+                <w:i/>
+                <w:iCs/>
+              </w:rPr>
+              <w:t>Data</w:t>
             </w:r>
             <w:proofErr w:type="spellEnd"/>
             <w:r>
@@ -27992,6 +28574,7 @@
               </w:rPr>
               <w:t>[</w:t>
             </w:r>
+            <w:proofErr w:type="gramEnd"/>
             <w:r>
               <w:rPr>
                 <w:i/>
@@ -30948,7 +31531,13 @@
             <w:rPr>
               <w:b/>
             </w:rPr>
-            <w:t xml:space="preserve">0 </w:t>
+            <w:t>1</w:t>
+          </w:r>
+          <w:r>
+            <w:rPr>
+              <w:b/>
+            </w:rPr>
+            <w:t xml:space="preserve"> </w:t>
           </w:r>
           <w:r>
             <w:rPr>
@@ -31196,7 +31785,7 @@
             <w:rPr>
               <w:noProof/>
             </w:rPr>
-            <w:t>August 5, 2022</w:t>
+            <w:t>August 10, 2022</w:t>
           </w:r>
           <w:r>
             <w:fldChar w:fldCharType="end"/>
@@ -35236,6 +35825,21 @@
 </file>
 
 <file path=customXml/item2.xml><?xml version="1.0" encoding="utf-8"?>
+<?mso-contentType ?>
+<FormTemplates xmlns="http://schemas.microsoft.com/sharepoint/v3/contenttype/forms">
+  <Display>DocumentLibraryForm</Display>
+  <Edit>DocumentLibraryForm</Edit>
+  <New>DocumentLibraryForm</New>
+</FormTemplates>
+</file>
+
+<file path=customXml/item3.xml><?xml version="1.0" encoding="utf-8"?>
+<p:properties xmlns:p="http://schemas.microsoft.com/office/2006/metadata/properties" xmlns:xsi="http://www.w3.org/2001/XMLSchema-instance" xmlns:pc="http://schemas.microsoft.com/office/infopath/2007/PartnerControls">
+  <documentManagement/>
+</p:properties>
+</file>
+
+<file path=customXml/item4.xml><?xml version="1.0" encoding="utf-8"?>
 <ct:contentTypeSchema xmlns:ct="http://schemas.microsoft.com/office/2006/metadata/contentType" xmlns:ma="http://schemas.microsoft.com/office/2006/metadata/properties/metaAttributes" ct:_="" ma:_="" ma:contentTypeName="Document" ma:contentTypeID="0x0101003E7E7A138624504F80E879DEA6FBD2BB" ma:contentTypeVersion="10" ma:contentTypeDescription="Create a new document." ma:contentTypeScope="" ma:versionID="d3bc5e0e53f9a13e2f881b7f542a74ac">
   <xsd:schema xmlns:xsd="http://www.w3.org/2001/XMLSchema" xmlns:xs="http://www.w3.org/2001/XMLSchema" xmlns:p="http://schemas.microsoft.com/office/2006/metadata/properties" xmlns:ns2="5b290bec-8842-4f7d-8ddb-03fade77a8f2" xmlns:ns3="4b10604e-ab60-428e-92cc-fd2a73f6c005" targetNamespace="http://schemas.microsoft.com/office/2006/metadata/properties" ma:root="true" ma:fieldsID="e6a1e85c81a8b501352c0aeb93d916c8" ns2:_="" ns3:_="">
     <xsd:import namespace="5b290bec-8842-4f7d-8ddb-03fade77a8f2"/>
@@ -35440,21 +36044,6 @@
 </ct:contentTypeSchema>
 </file>
 
-<file path=customXml/item3.xml><?xml version="1.0" encoding="utf-8"?>
-<p:properties xmlns:p="http://schemas.microsoft.com/office/2006/metadata/properties" xmlns:xsi="http://www.w3.org/2001/XMLSchema-instance" xmlns:pc="http://schemas.microsoft.com/office/infopath/2007/PartnerControls">
-  <documentManagement/>
-</p:properties>
-</file>
-
-<file path=customXml/item4.xml><?xml version="1.0" encoding="utf-8"?>
-<?mso-contentType ?>
-<FormTemplates xmlns="http://schemas.microsoft.com/sharepoint/v3/contenttype/forms">
-  <Display>DocumentLibraryForm</Display>
-  <Edit>DocumentLibraryForm</Edit>
-  <New>DocumentLibraryForm</New>
-</FormTemplates>
-</file>
-
 <file path=customXml/itemProps1.xml><?xml version="1.0" encoding="utf-8"?>
 <ds:datastoreItem xmlns:ds="http://schemas.openxmlformats.org/officeDocument/2006/customXml" ds:itemID="{E0D91643-95AB-4F98-90EE-DA89B3C4E99C}">
   <ds:schemaRefs>
@@ -35464,6 +36053,23 @@
 </file>
 
 <file path=customXml/itemProps2.xml><?xml version="1.0" encoding="utf-8"?>
+<ds:datastoreItem xmlns:ds="http://schemas.openxmlformats.org/officeDocument/2006/customXml" ds:itemID="{7B55B859-1F44-41D1-8644-D5A207CDF6A8}">
+  <ds:schemaRefs>
+    <ds:schemaRef ds:uri="http://schemas.microsoft.com/sharepoint/v3/contenttype/forms"/>
+  </ds:schemaRefs>
+</ds:datastoreItem>
+</file>
+
+<file path=customXml/itemProps3.xml><?xml version="1.0" encoding="utf-8"?>
+<ds:datastoreItem xmlns:ds="http://schemas.openxmlformats.org/officeDocument/2006/customXml" ds:itemID="{8652AA00-E1D6-4880-A57B-D6D49C0CA365}">
+  <ds:schemaRefs>
+    <ds:schemaRef ds:uri="http://schemas.microsoft.com/office/2006/metadata/properties"/>
+    <ds:schemaRef ds:uri="http://schemas.microsoft.com/office/infopath/2007/PartnerControls"/>
+  </ds:schemaRefs>
+</ds:datastoreItem>
+</file>
+
+<file path=customXml/itemProps4.xml><?xml version="1.0" encoding="utf-8"?>
 <ds:datastoreItem xmlns:ds="http://schemas.openxmlformats.org/officeDocument/2006/customXml" ds:itemID="{CE760254-036D-4835-8B27-8AD39A4EC053}">
   <ds:schemaRefs>
     <ds:schemaRef ds:uri="http://schemas.microsoft.com/office/2006/metadata/contentType"/>
@@ -35480,21 +36086,4 @@
     <ds:schemaRef ds:uri="http://schemas.microsoft.com/internal/obd"/>
   </ds:schemaRefs>
 </ds:datastoreItem>
-</file>
-
-<file path=customXml/itemProps3.xml><?xml version="1.0" encoding="utf-8"?>
-<ds:datastoreItem xmlns:ds="http://schemas.openxmlformats.org/officeDocument/2006/customXml" ds:itemID="{8652AA00-E1D6-4880-A57B-D6D49C0CA365}">
-  <ds:schemaRefs>
-    <ds:schemaRef ds:uri="http://schemas.microsoft.com/office/2006/metadata/properties"/>
-    <ds:schemaRef ds:uri="http://schemas.microsoft.com/office/infopath/2007/PartnerControls"/>
-  </ds:schemaRefs>
-</ds:datastoreItem>
-</file>
-
-<file path=customXml/itemProps4.xml><?xml version="1.0" encoding="utf-8"?>
-<ds:datastoreItem xmlns:ds="http://schemas.openxmlformats.org/officeDocument/2006/customXml" ds:itemID="{7B55B859-1F44-41D1-8644-D5A207CDF6A8}">
-  <ds:schemaRefs>
-    <ds:schemaRef ds:uri="http://schemas.microsoft.com/sharepoint/v3/contenttype/forms"/>
-  </ds:schemaRefs>
-</ds:datastoreItem>
 </file>
</xml_diff>